<commit_message>
example peticion  with guzzlehttp
</commit_message>
<xml_diff>
--- a/Documentation/composerPillsPHP.docx
+++ b/Documentation/composerPillsPHP.docx
@@ -30,7 +30,6 @@
         </w:rPr>
       </w:pPr>
       <w:bookmarkStart w:id="0" w:name="_Hlk28080919"/>
-      <w:proofErr w:type="spellStart"/>
       <w:r>
         <w:rPr>
           <w:rFonts w:ascii="Century Gothic" w:hAnsi="Century Gothic" w:cs="Times New Roman"/>
@@ -51,30 +50,7 @@
             <w14:round/>
           </w14:textOutline>
         </w:rPr>
-        <w:t>Composer</w:t>
-      </w:r>
-      <w:proofErr w:type="spellEnd"/>
-      <w:r>
-        <w:rPr>
-          <w:rFonts w:ascii="Century Gothic" w:hAnsi="Century Gothic" w:cs="Times New Roman"/>
-          <w:b w:val="0"/>
-          <w:i w:val="0"/>
-          <w:iCs/>
-          <w:color w:val="4472C4" w:themeColor="accent1"/>
-          <w:sz w:val="48"/>
-          <w:szCs w:val="48"/>
-          <w14:shadow w14:blurRad="38100" w14:dist="25400" w14:dir="5400000" w14:sx="100000" w14:sy="100000" w14:kx="0" w14:ky="0" w14:algn="ctr">
-            <w14:srgbClr w14:val="6E747A">
-              <w14:alpha w14:val="57000"/>
-            </w14:srgbClr>
-          </w14:shadow>
-          <w14:textOutline w14:w="0" w14:cap="flat" w14:cmpd="sng" w14:algn="ctr">
-            <w14:noFill/>
-            <w14:prstDash w14:val="solid"/>
-            <w14:round/>
-          </w14:textOutline>
-        </w:rPr>
-        <w:t xml:space="preserve"> PHP</w:t>
+        <w:t>Composer PHP</w:t>
       </w:r>
     </w:p>
     <w:bookmarkEnd w:id="0"/>
@@ -111,13 +87,13 @@
         <w:ind w:left="210"/>
         <w:textAlignment w:val="baseline"/>
         <w:rPr>
-          <w:rFonts w:ascii="inherit" w:hAnsi="inherit"/>
+          <w:rFonts w:ascii="Century Gothic" w:hAnsi="Century Gothic"/>
           <w:color w:val="666666"/>
         </w:rPr>
       </w:pPr>
       <w:r>
         <w:rPr>
-          <w:rFonts w:ascii="inherit" w:hAnsi="inherit"/>
+          <w:rFonts w:ascii="Century Gothic" w:hAnsi="Century Gothic"/>
           <w:color w:val="666666"/>
         </w:rPr>
         <w:t>Entender que es un gestor de dependencias.</w:t>
@@ -135,48 +111,16 @@
         <w:ind w:left="210"/>
         <w:textAlignment w:val="baseline"/>
         <w:rPr>
-          <w:rFonts w:ascii="inherit" w:hAnsi="inherit"/>
+          <w:rFonts w:ascii="Century Gothic" w:hAnsi="Century Gothic"/>
           <w:color w:val="666666"/>
         </w:rPr>
       </w:pPr>
       <w:r>
         <w:rPr>
-          <w:rFonts w:ascii="inherit" w:hAnsi="inherit"/>
+          <w:rFonts w:ascii="Century Gothic" w:hAnsi="Century Gothic"/>
           <w:color w:val="666666"/>
         </w:rPr>
-        <w:t xml:space="preserve">Entender que es </w:t>
-      </w:r>
-      <w:proofErr w:type="spellStart"/>
-      <w:r>
-        <w:rPr>
-          <w:rFonts w:ascii="inherit" w:hAnsi="inherit"/>
-          <w:color w:val="666666"/>
-        </w:rPr>
-        <w:t>Composer</w:t>
-      </w:r>
-      <w:proofErr w:type="spellEnd"/>
-      <w:r>
-        <w:rPr>
-          <w:rFonts w:ascii="inherit" w:hAnsi="inherit"/>
-          <w:color w:val="666666"/>
-        </w:rPr>
-        <w:t xml:space="preserve"> y </w:t>
-      </w:r>
-      <w:proofErr w:type="spellStart"/>
-      <w:r>
-        <w:rPr>
-          <w:rFonts w:ascii="inherit" w:hAnsi="inherit"/>
-          <w:color w:val="666666"/>
-        </w:rPr>
-        <w:t>cuales</w:t>
-      </w:r>
-      <w:proofErr w:type="spellEnd"/>
-      <w:r>
-        <w:rPr>
-          <w:rFonts w:ascii="inherit" w:hAnsi="inherit"/>
-          <w:color w:val="666666"/>
-        </w:rPr>
-        <w:t xml:space="preserve"> son sus fundamentos.</w:t>
+        <w:t>Entender que es Composer y cuales son sus fundamentos.</w:t>
       </w:r>
     </w:p>
     <w:p>
@@ -191,13 +135,13 @@
         <w:ind w:left="210"/>
         <w:textAlignment w:val="baseline"/>
         <w:rPr>
-          <w:rFonts w:ascii="inherit" w:hAnsi="inherit"/>
+          <w:rFonts w:ascii="Century Gothic" w:hAnsi="Century Gothic"/>
           <w:color w:val="666666"/>
         </w:rPr>
       </w:pPr>
       <w:r>
         <w:rPr>
-          <w:rFonts w:ascii="inherit" w:hAnsi="inherit"/>
+          <w:rFonts w:ascii="Century Gothic" w:hAnsi="Century Gothic"/>
           <w:color w:val="666666"/>
         </w:rPr>
         <w:t>Mejorar tus conocimientos en PHP en entornos de trabajo profesionales</w:t>
@@ -229,9 +173,15 @@
           <w:szCs w:val="32"/>
           <w:u w:val="single"/>
         </w:rPr>
-        <w:t>Análi</w:t>
-      </w:r>
-      <w:r>
+        <w:t>Análisis</w:t>
+      </w:r>
+    </w:p>
+    <w:p>
+      <w:pPr>
+        <w:pStyle w:val="Ttulo3"/>
+        <w:shd w:val="clear" w:color="auto" w:fill="FFFFFF"/>
+        <w:spacing w:before="600" w:after="600"/>
+        <w:textAlignment w:val="baseline"/>
         <w:rPr>
           <w:rFonts w:ascii="Century Gothic" w:hAnsi="Century Gothic"/>
           <w:b w:val="0"/>
@@ -241,8 +191,7 @@
           <w:szCs w:val="32"/>
           <w:u w:val="single"/>
         </w:rPr>
-        <w:t>sis</w:t>
-      </w:r>
+      </w:pPr>
     </w:p>
     <w:p>
       <w:pPr>
@@ -252,23 +201,6 @@
         <w:textAlignment w:val="baseline"/>
         <w:rPr>
           <w:rFonts w:ascii="Century Gothic" w:hAnsi="Century Gothic"/>
-          <w:b w:val="0"/>
-          <w:bCs/>
-          <w:color w:val="4472C4" w:themeColor="accent1"/>
-          <w:sz w:val="32"/>
-          <w:szCs w:val="32"/>
-          <w:u w:val="single"/>
-        </w:rPr>
-      </w:pPr>
-    </w:p>
-    <w:p>
-      <w:pPr>
-        <w:pStyle w:val="Ttulo3"/>
-        <w:shd w:val="clear" w:color="auto" w:fill="FFFFFF"/>
-        <w:spacing w:before="600" w:after="600"/>
-        <w:textAlignment w:val="baseline"/>
-        <w:rPr>
-          <w:rFonts w:ascii="Source Sans Pro" w:hAnsi="Source Sans Pro"/>
           <w:b w:val="0"/>
           <w:bCs/>
           <w:i w:val="0"/>
@@ -279,7 +211,7 @@
       </w:pPr>
       <w:r>
         <w:rPr>
-          <w:rFonts w:ascii="Source Sans Pro" w:hAnsi="Source Sans Pro"/>
+          <w:rFonts w:ascii="Century Gothic" w:hAnsi="Century Gothic"/>
           <w:b w:val="0"/>
           <w:bCs/>
           <w:i w:val="0"/>
@@ -287,12 +219,17 @@
           <w:color w:val="666666"/>
           <w:shd w:val="clear" w:color="auto" w:fill="FFFFFF"/>
         </w:rPr>
-        <w:t xml:space="preserve">El primer punto fuente de este proyecto es elaborar un listado de qué dependencias necesita tu proyecto. Para usarás como dependencia una librería denominada </w:t>
-      </w:r>
-      <w:proofErr w:type="spellStart"/>
-      <w:r>
-        <w:rPr>
-          <w:rFonts w:ascii="Source Sans Pro" w:hAnsi="Source Sans Pro"/>
+        <w:t>El primer punto fuente de este proyecto es elaborar un listado de qué dependencias necesita tu proyecto. Para usarás como dependencia una librería denominada Guzzle. </w:t>
+      </w:r>
+    </w:p>
+    <w:p>
+      <w:pPr>
+        <w:pStyle w:val="Ttulo3"/>
+        <w:shd w:val="clear" w:color="auto" w:fill="FFFFFF"/>
+        <w:spacing w:before="600" w:after="600"/>
+        <w:textAlignment w:val="baseline"/>
+        <w:rPr>
+          <w:rFonts w:ascii="Century Gothic" w:hAnsi="Century Gothic"/>
           <w:b w:val="0"/>
           <w:bCs/>
           <w:i w:val="0"/>
@@ -300,12 +237,10 @@
           <w:color w:val="666666"/>
           <w:shd w:val="clear" w:color="auto" w:fill="FFFFFF"/>
         </w:rPr>
-        <w:t>Guzzle</w:t>
-      </w:r>
-      <w:proofErr w:type="spellEnd"/>
-      <w:r>
-        <w:rPr>
-          <w:rFonts w:ascii="Source Sans Pro" w:hAnsi="Source Sans Pro"/>
+      </w:pPr>
+      <w:r>
+        <w:rPr>
+          <w:rFonts w:ascii="Century Gothic" w:hAnsi="Century Gothic"/>
           <w:b w:val="0"/>
           <w:bCs/>
           <w:i w:val="0"/>
@@ -313,7 +248,7 @@
           <w:color w:val="666666"/>
           <w:shd w:val="clear" w:color="auto" w:fill="FFFFFF"/>
         </w:rPr>
-        <w:t>. </w:t>
+        <w:t>Instalamos Guzzle mediante composer y otras librerías necesaria.</w:t>
       </w:r>
     </w:p>
     <w:p>
@@ -323,7 +258,7 @@
         <w:spacing w:before="600" w:after="600"/>
         <w:textAlignment w:val="baseline"/>
         <w:rPr>
-          <w:rFonts w:ascii="Source Sans Pro" w:hAnsi="Source Sans Pro"/>
+          <w:rFonts w:ascii="Century Gothic" w:hAnsi="Century Gothic"/>
           <w:b w:val="0"/>
           <w:bCs/>
           <w:i w:val="0"/>
@@ -332,9 +267,15 @@
           <w:shd w:val="clear" w:color="auto" w:fill="FFFFFF"/>
         </w:rPr>
       </w:pPr>
-      <w:r>
-        <w:rPr>
-          <w:rFonts w:ascii="Source Sans Pro" w:hAnsi="Source Sans Pro"/>
+    </w:p>
+    <w:p>
+      <w:pPr>
+        <w:pStyle w:val="Ttulo3"/>
+        <w:shd w:val="clear" w:color="auto" w:fill="FFFFFF"/>
+        <w:spacing w:before="600" w:after="600"/>
+        <w:textAlignment w:val="baseline"/>
+        <w:rPr>
+          <w:rFonts w:ascii="Century Gothic" w:hAnsi="Century Gothic"/>
           <w:b w:val="0"/>
           <w:bCs/>
           <w:i w:val="0"/>
@@ -342,12 +283,10 @@
           <w:color w:val="666666"/>
           <w:shd w:val="clear" w:color="auto" w:fill="FFFFFF"/>
         </w:rPr>
-        <w:t xml:space="preserve">Instalamos </w:t>
-      </w:r>
-      <w:proofErr w:type="spellStart"/>
-      <w:r>
-        <w:rPr>
-          <w:rFonts w:ascii="Source Sans Pro" w:hAnsi="Source Sans Pro"/>
+      </w:pPr>
+      <w:r>
+        <w:rPr>
+          <w:rFonts w:ascii="Century Gothic" w:hAnsi="Century Gothic"/>
           <w:b w:val="0"/>
           <w:bCs/>
           <w:i w:val="0"/>
@@ -355,46 +294,7 @@
           <w:color w:val="666666"/>
           <w:shd w:val="clear" w:color="auto" w:fill="FFFFFF"/>
         </w:rPr>
-        <w:t>Guzzle</w:t>
-      </w:r>
-      <w:proofErr w:type="spellEnd"/>
-      <w:r>
-        <w:rPr>
-          <w:rFonts w:ascii="Source Sans Pro" w:hAnsi="Source Sans Pro"/>
-          <w:b w:val="0"/>
-          <w:bCs/>
-          <w:i w:val="0"/>
-          <w:iCs/>
-          <w:color w:val="666666"/>
-          <w:shd w:val="clear" w:color="auto" w:fill="FFFFFF"/>
-        </w:rPr>
-        <w:t xml:space="preserve"> mediante </w:t>
-      </w:r>
-      <w:proofErr w:type="spellStart"/>
-      <w:r>
-        <w:rPr>
-          <w:rFonts w:ascii="Source Sans Pro" w:hAnsi="Source Sans Pro"/>
-          <w:b w:val="0"/>
-          <w:bCs/>
-          <w:i w:val="0"/>
-          <w:iCs/>
-          <w:color w:val="666666"/>
-          <w:shd w:val="clear" w:color="auto" w:fill="FFFFFF"/>
-        </w:rPr>
-        <w:t>composer</w:t>
-      </w:r>
-      <w:proofErr w:type="spellEnd"/>
-      <w:r>
-        <w:rPr>
-          <w:rFonts w:ascii="Source Sans Pro" w:hAnsi="Source Sans Pro"/>
-          <w:b w:val="0"/>
-          <w:bCs/>
-          <w:i w:val="0"/>
-          <w:iCs/>
-          <w:color w:val="666666"/>
-          <w:shd w:val="clear" w:color="auto" w:fill="FFFFFF"/>
-        </w:rPr>
-        <w:t xml:space="preserve"> y otras librerías necesaria.</w:t>
+        <w:t>Antes de instalar Guzzle necesitamos instalar Composer</w:t>
       </w:r>
     </w:p>
     <w:p>
@@ -404,97 +304,14 @@
         <w:spacing w:before="600" w:after="600"/>
         <w:textAlignment w:val="baseline"/>
         <w:rPr>
-          <w:rFonts w:ascii="Source Sans Pro" w:hAnsi="Source Sans Pro"/>
-          <w:b w:val="0"/>
-          <w:bCs/>
-          <w:i w:val="0"/>
-          <w:iCs/>
-          <w:color w:val="666666"/>
-          <w:shd w:val="clear" w:color="auto" w:fill="FFFFFF"/>
-        </w:rPr>
-      </w:pPr>
-    </w:p>
-    <w:p>
-      <w:pPr>
-        <w:pStyle w:val="Ttulo3"/>
-        <w:shd w:val="clear" w:color="auto" w:fill="FFFFFF"/>
-        <w:spacing w:before="600" w:after="600"/>
-        <w:textAlignment w:val="baseline"/>
-        <w:rPr>
-          <w:rFonts w:ascii="Source Sans Pro" w:hAnsi="Source Sans Pro"/>
-          <w:b w:val="0"/>
-          <w:bCs/>
-          <w:i w:val="0"/>
-          <w:iCs/>
-          <w:color w:val="666666"/>
-          <w:shd w:val="clear" w:color="auto" w:fill="FFFFFF"/>
-        </w:rPr>
-      </w:pPr>
-      <w:r>
-        <w:rPr>
-          <w:rFonts w:ascii="Source Sans Pro" w:hAnsi="Source Sans Pro"/>
-          <w:b w:val="0"/>
-          <w:bCs/>
-          <w:i w:val="0"/>
-          <w:iCs/>
-          <w:color w:val="666666"/>
-          <w:shd w:val="clear" w:color="auto" w:fill="FFFFFF"/>
-        </w:rPr>
-        <w:t xml:space="preserve">Antes de instalar </w:t>
-      </w:r>
-      <w:proofErr w:type="spellStart"/>
-      <w:r>
-        <w:rPr>
-          <w:rFonts w:ascii="Source Sans Pro" w:hAnsi="Source Sans Pro"/>
-          <w:b w:val="0"/>
-          <w:bCs/>
-          <w:i w:val="0"/>
-          <w:iCs/>
-          <w:color w:val="666666"/>
-          <w:shd w:val="clear" w:color="auto" w:fill="FFFFFF"/>
-        </w:rPr>
-        <w:t>Guzzle</w:t>
-      </w:r>
-      <w:proofErr w:type="spellEnd"/>
-      <w:r>
-        <w:rPr>
-          <w:rFonts w:ascii="Source Sans Pro" w:hAnsi="Source Sans Pro"/>
-          <w:b w:val="0"/>
-          <w:bCs/>
-          <w:i w:val="0"/>
-          <w:iCs/>
-          <w:color w:val="666666"/>
-          <w:shd w:val="clear" w:color="auto" w:fill="FFFFFF"/>
-        </w:rPr>
-        <w:t xml:space="preserve"> necesitamos instalar </w:t>
-      </w:r>
-      <w:proofErr w:type="spellStart"/>
-      <w:r>
-        <w:rPr>
-          <w:rFonts w:ascii="Source Sans Pro" w:hAnsi="Source Sans Pro"/>
-          <w:b w:val="0"/>
-          <w:bCs/>
-          <w:i w:val="0"/>
-          <w:iCs/>
-          <w:color w:val="666666"/>
-          <w:shd w:val="clear" w:color="auto" w:fill="FFFFFF"/>
-        </w:rPr>
-        <w:t>Composer</w:t>
-      </w:r>
-      <w:proofErr w:type="spellEnd"/>
-    </w:p>
-    <w:p>
-      <w:pPr>
-        <w:pStyle w:val="Ttulo3"/>
-        <w:shd w:val="clear" w:color="auto" w:fill="FFFFFF"/>
-        <w:spacing w:before="600" w:after="600"/>
-        <w:textAlignment w:val="baseline"/>
+          <w:rFonts w:ascii="Century Gothic" w:hAnsi="Century Gothic"/>
+        </w:rPr>
       </w:pPr>
       <w:hyperlink r:id="rId7" w:anchor="system-requirements" w:history="1">
         <w:r>
           <w:rPr>
             <w:rStyle w:val="Hipervnculo"/>
-            <w:rFonts w:ascii="Source Sans Pro" w:hAnsi="Source Sans Pro"/>
+            <w:rFonts w:ascii="Century Gothic" w:hAnsi="Century Gothic"/>
             <w:color w:val="007BFF"/>
             <w:bdr w:val="none" w:sz="0" w:space="0" w:color="auto" w:frame="1"/>
             <w:shd w:val="clear" w:color="auto" w:fill="FFFFFF"/>
@@ -510,6 +327,7 @@
         <w:spacing w:before="600" w:after="600"/>
         <w:textAlignment w:val="baseline"/>
         <w:rPr>
+          <w:rFonts w:ascii="Century Gothic" w:hAnsi="Century Gothic"/>
           <w:b w:val="0"/>
           <w:bCs/>
           <w:i w:val="0"/>
@@ -524,6 +342,7 @@
         <w:spacing w:before="600" w:after="600"/>
         <w:textAlignment w:val="baseline"/>
         <w:rPr>
+          <w:rFonts w:ascii="Century Gothic" w:hAnsi="Century Gothic"/>
           <w:b w:val="0"/>
           <w:bCs/>
           <w:i w:val="0"/>
@@ -532,6 +351,7 @@
       </w:pPr>
       <w:r>
         <w:rPr>
+          <w:rFonts w:ascii="Century Gothic" w:hAnsi="Century Gothic"/>
           <w:b w:val="0"/>
           <w:bCs/>
           <w:i w:val="0"/>
@@ -547,6 +367,7 @@
         <w:spacing w:before="600" w:after="600"/>
         <w:textAlignment w:val="baseline"/>
         <w:rPr>
+          <w:rFonts w:ascii="Century Gothic" w:hAnsi="Century Gothic"/>
           <w:b w:val="0"/>
           <w:bCs/>
           <w:i w:val="0"/>
@@ -559,6 +380,7 @@
       </w:pPr>
       <w:r>
         <w:rPr>
+          <w:rFonts w:ascii="Century Gothic" w:hAnsi="Century Gothic"/>
           <w:b w:val="0"/>
           <w:bCs/>
           <w:i w:val="0"/>
@@ -568,11 +390,17 @@
           <w:szCs w:val="32"/>
           <w:u w:val="single"/>
         </w:rPr>
-        <w:t xml:space="preserve">Que es </w:t>
-      </w:r>
-      <w:proofErr w:type="spellStart"/>
-      <w:r>
-        <w:rPr>
+        <w:t>Que es composer</w:t>
+      </w:r>
+    </w:p>
+    <w:p>
+      <w:pPr>
+        <w:pStyle w:val="Ttulo3"/>
+        <w:shd w:val="clear" w:color="auto" w:fill="FFFFFF"/>
+        <w:spacing w:before="600" w:after="600"/>
+        <w:textAlignment w:val="baseline"/>
+        <w:rPr>
+          <w:rFonts w:ascii="Century Gothic" w:hAnsi="Century Gothic"/>
           <w:b w:val="0"/>
           <w:bCs/>
           <w:i w:val="0"/>
@@ -582,9 +410,7 @@
           <w:szCs w:val="32"/>
           <w:u w:val="single"/>
         </w:rPr>
-        <w:t>composer</w:t>
-      </w:r>
-      <w:proofErr w:type="spellEnd"/>
+      </w:pPr>
     </w:p>
     <w:p>
       <w:pPr>
@@ -593,16 +419,23 @@
         <w:spacing w:before="600" w:after="600"/>
         <w:textAlignment w:val="baseline"/>
         <w:rPr>
+          <w:rFonts w:ascii="Century Gothic" w:hAnsi="Century Gothic"/>
           <w:b w:val="0"/>
           <w:bCs/>
           <w:i w:val="0"/>
           <w:iCs/>
-          <w:color w:val="4472C4" w:themeColor="accent1"/>
-          <w:sz w:val="32"/>
-          <w:szCs w:val="32"/>
-          <w:u w:val="single"/>
-        </w:rPr>
-      </w:pPr>
+        </w:rPr>
+      </w:pPr>
+      <w:r>
+        <w:rPr>
+          <w:rFonts w:ascii="Century Gothic" w:hAnsi="Century Gothic"/>
+          <w:b w:val="0"/>
+          <w:bCs/>
+          <w:i w:val="0"/>
+          <w:iCs/>
+        </w:rPr>
+        <w:t>No es un administrador de paquetes, se trata de paquetes pero lo administra por proyectos instalando un directorio (vendor), no instala a nivel mundial.</w:t>
+      </w:r>
     </w:p>
     <w:p>
       <w:pPr>
@@ -611,6 +444,7 @@
         <w:spacing w:before="600" w:after="600"/>
         <w:textAlignment w:val="baseline"/>
         <w:rPr>
+          <w:rFonts w:ascii="Century Gothic" w:hAnsi="Century Gothic"/>
           <w:b w:val="0"/>
           <w:bCs/>
           <w:i w:val="0"/>
@@ -619,49 +453,7 @@
       </w:pPr>
       <w:r>
         <w:rPr>
-          <w:b w:val="0"/>
-          <w:bCs/>
-          <w:i w:val="0"/>
-          <w:iCs/>
-        </w:rPr>
-        <w:t>No es un administrador de paquetes, se trata de paquetes pero lo administra por proyectos instalando un directorio (</w:t>
-      </w:r>
-      <w:proofErr w:type="spellStart"/>
-      <w:r>
-        <w:rPr>
-          <w:b w:val="0"/>
-          <w:bCs/>
-          <w:i w:val="0"/>
-          <w:iCs/>
-        </w:rPr>
-        <w:t>vendor</w:t>
-      </w:r>
-      <w:proofErr w:type="spellEnd"/>
-      <w:r>
-        <w:rPr>
-          <w:b w:val="0"/>
-          <w:bCs/>
-          <w:i w:val="0"/>
-          <w:iCs/>
-        </w:rPr>
-        <w:t>), no instala a nivel mundial.</w:t>
-      </w:r>
-    </w:p>
-    <w:p>
-      <w:pPr>
-        <w:pStyle w:val="Ttulo3"/>
-        <w:shd w:val="clear" w:color="auto" w:fill="FFFFFF"/>
-        <w:spacing w:before="600" w:after="600"/>
-        <w:textAlignment w:val="baseline"/>
-        <w:rPr>
-          <w:b w:val="0"/>
-          <w:bCs/>
-          <w:i w:val="0"/>
-          <w:iCs/>
-        </w:rPr>
-      </w:pPr>
-      <w:r>
-        <w:rPr>
+          <w:rFonts w:ascii="Century Gothic" w:hAnsi="Century Gothic"/>
           <w:b w:val="0"/>
           <w:bCs/>
           <w:i w:val="0"/>
@@ -707,6 +499,7 @@
         <w:spacing w:before="600" w:after="600"/>
         <w:textAlignment w:val="baseline"/>
         <w:rPr>
+          <w:rFonts w:ascii="Century Gothic" w:hAnsi="Century Gothic"/>
           <w:b w:val="0"/>
           <w:bCs/>
           <w:i w:val="0"/>
@@ -715,6 +508,7 @@
       </w:pPr>
       <w:r>
         <w:rPr>
+          <w:rFonts w:ascii="Century Gothic" w:hAnsi="Century Gothic"/>
           <w:b w:val="0"/>
           <w:bCs/>
           <w:i w:val="0"/>
@@ -901,6 +695,7 @@
           <w:szCs w:val="24"/>
           <w:lang w:eastAsia="es-ES"/>
         </w:rPr>
+        <w:lastRenderedPageBreak/>
         <w:t>Puede actualizar todas sus dependencias en un solo comando.</w:t>
       </w:r>
     </w:p>
@@ -924,81 +719,31 @@
           <w:szCs w:val="24"/>
           <w:lang w:eastAsia="es-ES"/>
         </w:rPr>
-        <w:t xml:space="preserve">Que forma podemos actualizar los paquetes en </w:t>
-      </w:r>
-      <w:proofErr w:type="spellStart"/>
-      <w:r>
-        <w:rPr>
-          <w:rFonts w:ascii="Century Gothic" w:eastAsia="Times New Roman" w:hAnsi="Century Gothic" w:cs="Arial"/>
-          <w:color w:val="222222"/>
-          <w:sz w:val="24"/>
-          <w:szCs w:val="24"/>
-          <w:lang w:eastAsia="es-ES"/>
-        </w:rPr>
-        <w:t>Composer</w:t>
-      </w:r>
-      <w:proofErr w:type="spellEnd"/>
+        <w:t>Que forma podemos actualizar los paquetes en Composer</w:t>
+      </w:r>
     </w:p>
     <w:p>
       <w:pPr>
         <w:shd w:val="clear" w:color="auto" w:fill="F9F9F9"/>
         <w:spacing w:after="0" w:line="240" w:lineRule="auto"/>
         <w:rPr>
-          <w:rFonts w:ascii="Lucida Sans Unicode" w:eastAsia="Times New Roman" w:hAnsi="Lucida Sans Unicode" w:cs="Lucida Sans Unicode"/>
+          <w:rFonts w:ascii="Century Gothic" w:eastAsia="Times New Roman" w:hAnsi="Century Gothic" w:cs="Lucida Sans Unicode"/>
           <w:color w:val="222222"/>
           <w:sz w:val="30"/>
           <w:szCs w:val="30"/>
           <w:lang w:eastAsia="es-ES"/>
         </w:rPr>
       </w:pPr>
-      <w:proofErr w:type="spellStart"/>
-      <w:r>
-        <w:rPr>
-          <w:rFonts w:ascii="Courier New" w:eastAsia="Times New Roman" w:hAnsi="Courier New" w:cs="Courier New"/>
+      <w:r>
+        <w:rPr>
+          <w:rFonts w:ascii="Century Gothic" w:eastAsia="Times New Roman" w:hAnsi="Century Gothic" w:cs="Courier New"/>
           <w:color w:val="1C1C33"/>
           <w:sz w:val="20"/>
           <w:szCs w:val="20"/>
           <w:shd w:val="clear" w:color="auto" w:fill="EFEFEF"/>
           <w:lang w:eastAsia="es-ES"/>
         </w:rPr>
-        <w:lastRenderedPageBreak/>
-        <w:t>composer</w:t>
-      </w:r>
-      <w:proofErr w:type="spellEnd"/>
-      <w:r>
-        <w:rPr>
-          <w:rFonts w:ascii="Courier New" w:eastAsia="Times New Roman" w:hAnsi="Courier New" w:cs="Courier New"/>
-          <w:color w:val="1C1C33"/>
-          <w:sz w:val="20"/>
-          <w:szCs w:val="20"/>
-          <w:shd w:val="clear" w:color="auto" w:fill="EFEFEF"/>
-          <w:lang w:eastAsia="es-ES"/>
-        </w:rPr>
-        <w:t> </w:t>
-      </w:r>
-      <w:proofErr w:type="spellStart"/>
-      <w:r>
-        <w:rPr>
-          <w:rFonts w:ascii="Courier New" w:eastAsia="Times New Roman" w:hAnsi="Courier New" w:cs="Courier New"/>
-          <w:color w:val="1C1C33"/>
-          <w:sz w:val="20"/>
-          <w:szCs w:val="20"/>
-          <w:shd w:val="clear" w:color="auto" w:fill="EFEFEF"/>
-          <w:lang w:eastAsia="es-ES"/>
-        </w:rPr>
-        <w:t>update</w:t>
-      </w:r>
-      <w:proofErr w:type="spellEnd"/>
-      <w:r>
-        <w:rPr>
-          <w:rFonts w:ascii="Courier New" w:eastAsia="Times New Roman" w:hAnsi="Courier New" w:cs="Courier New"/>
-          <w:color w:val="1C1C33"/>
-          <w:sz w:val="20"/>
-          <w:szCs w:val="20"/>
-          <w:shd w:val="clear" w:color="auto" w:fill="EFEFEF"/>
-          <w:lang w:eastAsia="es-ES"/>
-        </w:rPr>
-        <w:t> []</w:t>
+        <w:t>composer update []</w:t>
       </w:r>
     </w:p>
     <w:p>
@@ -1085,7 +830,6 @@
         </w:rPr>
         <w:t> el fichero </w:t>
       </w:r>
-      <w:proofErr w:type="spellStart"/>
       <w:r>
         <w:rPr>
           <w:rFonts w:ascii="Century Gothic" w:eastAsia="Times New Roman" w:hAnsi="Century Gothic" w:cs="Courier New"/>
@@ -1096,7 +840,6 @@
         </w:rPr>
         <w:t>composer.json</w:t>
       </w:r>
-      <w:proofErr w:type="spellEnd"/>
       <w:r>
         <w:rPr>
           <w:rFonts w:ascii="Century Gothic" w:eastAsia="Times New Roman" w:hAnsi="Century Gothic" w:cs="Lucida Sans Unicode"/>
@@ -1134,7 +877,6 @@
         </w:rPr>
         <w:t>Busca en </w:t>
       </w:r>
-      <w:proofErr w:type="spellStart"/>
       <w:r>
         <w:rPr>
           <w:rFonts w:ascii="Century Gothic" w:eastAsia="Times New Roman" w:hAnsi="Century Gothic" w:cs="Lucida Sans Unicode"/>
@@ -1147,7 +889,6 @@
         </w:rPr>
         <w:t>Packagist</w:t>
       </w:r>
-      <w:proofErr w:type="spellEnd"/>
       <w:r>
         <w:rPr>
           <w:rFonts w:ascii="Century Gothic" w:eastAsia="Times New Roman" w:hAnsi="Century Gothic" w:cs="Lucida Sans Unicode"/>
@@ -1266,7 +1007,6 @@
         </w:rPr>
         <w:t>Una vez instalados los paquetes, si no existe </w:t>
       </w:r>
-      <w:proofErr w:type="spellStart"/>
       <w:r>
         <w:rPr>
           <w:rFonts w:ascii="Century Gothic" w:eastAsia="Times New Roman" w:hAnsi="Century Gothic" w:cs="Courier New"/>
@@ -1277,7 +1017,6 @@
         </w:rPr>
         <w:t>composer.lock</w:t>
       </w:r>
-      <w:proofErr w:type="spellEnd"/>
       <w:r>
         <w:rPr>
           <w:rFonts w:ascii="Century Gothic" w:eastAsia="Times New Roman" w:hAnsi="Century Gothic" w:cs="Lucida Sans Unicode"/>
@@ -1309,9 +1048,57 @@
           <w:szCs w:val="24"/>
           <w:lang w:eastAsia="es-ES"/>
         </w:rPr>
-        <w:t xml:space="preserve"># Puedes actualizar todos los paquetes que se encuentran en </w:t>
-      </w:r>
-      <w:proofErr w:type="spellStart"/>
+        <w:t># Puedes actualizar todos los paquetes que se encuentran en composer.json</w:t>
+      </w:r>
+    </w:p>
+    <w:p>
+      <w:pPr>
+        <w:shd w:val="clear" w:color="auto" w:fill="FFFFFF"/>
+        <w:spacing w:after="0" w:line="240" w:lineRule="auto"/>
+        <w:rPr>
+          <w:rFonts w:ascii="Century Gothic" w:eastAsia="Times New Roman" w:hAnsi="Century Gothic" w:cs="Lucida Sans Unicode"/>
+          <w:color w:val="222222"/>
+          <w:sz w:val="24"/>
+          <w:szCs w:val="24"/>
+          <w:lang w:eastAsia="es-ES"/>
+        </w:rPr>
+      </w:pPr>
+      <w:r>
+        <w:rPr>
+          <w:rFonts w:ascii="Century Gothic" w:eastAsia="Times New Roman" w:hAnsi="Century Gothic" w:cs="Lucida Sans Unicode"/>
+          <w:color w:val="222222"/>
+          <w:sz w:val="24"/>
+          <w:szCs w:val="24"/>
+          <w:lang w:eastAsia="es-ES"/>
+        </w:rPr>
+        <w:t>composer update</w:t>
+      </w:r>
+    </w:p>
+    <w:p>
+      <w:pPr>
+        <w:shd w:val="clear" w:color="auto" w:fill="FFFFFF"/>
+        <w:spacing w:after="0" w:line="240" w:lineRule="auto"/>
+        <w:rPr>
+          <w:rFonts w:ascii="Century Gothic" w:eastAsia="Times New Roman" w:hAnsi="Century Gothic" w:cs="Lucida Sans Unicode"/>
+          <w:color w:val="222222"/>
+          <w:sz w:val="24"/>
+          <w:szCs w:val="24"/>
+          <w:lang w:eastAsia="es-ES"/>
+        </w:rPr>
+      </w:pPr>
+    </w:p>
+    <w:p>
+      <w:pPr>
+        <w:shd w:val="clear" w:color="auto" w:fill="FFFFFF"/>
+        <w:spacing w:after="0" w:line="240" w:lineRule="auto"/>
+        <w:rPr>
+          <w:rFonts w:ascii="Century Gothic" w:eastAsia="Times New Roman" w:hAnsi="Century Gothic" w:cs="Lucida Sans Unicode"/>
+          <w:color w:val="222222"/>
+          <w:sz w:val="24"/>
+          <w:szCs w:val="24"/>
+          <w:lang w:eastAsia="es-ES"/>
+        </w:rPr>
+      </w:pPr>
       <w:r>
         <w:rPr>
           <w:rFonts w:ascii="Century Gothic" w:eastAsia="Times New Roman" w:hAnsi="Century Gothic" w:cs="Lucida Sans Unicode"/>
@@ -1320,9 +1107,18 @@
           <w:szCs w:val="24"/>
           <w:lang w:eastAsia="es-ES"/>
         </w:rPr>
-        <w:t>composer.json</w:t>
-      </w:r>
-      <w:proofErr w:type="spellEnd"/>
+        <w:t xml:space="preserve"># Puedes actualizar únicamente uno o varios paquetes separándolos por </w:t>
+      </w:r>
+      <w:r>
+        <w:rPr>
+          <w:rFonts w:ascii="Century Gothic" w:eastAsia="Times New Roman" w:hAnsi="Century Gothic" w:cs="Lucida Sans Unicode"/>
+          <w:color w:val="222222"/>
+          <w:sz w:val="24"/>
+          <w:szCs w:val="24"/>
+          <w:lang w:eastAsia="es-ES"/>
+        </w:rPr>
+        <w:t>espacios</w:t>
+      </w:r>
     </w:p>
     <w:p>
       <w:pPr>
@@ -1336,7 +1132,6 @@
           <w:lang w:eastAsia="es-ES"/>
         </w:rPr>
       </w:pPr>
-      <w:proofErr w:type="spellStart"/>
       <w:r>
         <w:rPr>
           <w:rFonts w:ascii="Century Gothic" w:eastAsia="Times New Roman" w:hAnsi="Century Gothic" w:cs="Lucida Sans Unicode"/>
@@ -1345,10 +1140,13 @@
           <w:szCs w:val="24"/>
           <w:lang w:eastAsia="es-ES"/>
         </w:rPr>
-        <w:t>composer</w:t>
-      </w:r>
-      <w:proofErr w:type="spellEnd"/>
-      <w:r>
+        <w:t>composer update doctrine/dbal laravel/framework</w:t>
+      </w:r>
+    </w:p>
+    <w:p>
+      <w:pPr>
+        <w:shd w:val="clear" w:color="auto" w:fill="FFFFFF"/>
+        <w:spacing w:after="0" w:line="240" w:lineRule="auto"/>
         <w:rPr>
           <w:rFonts w:ascii="Century Gothic" w:eastAsia="Times New Roman" w:hAnsi="Century Gothic" w:cs="Lucida Sans Unicode"/>
           <w:color w:val="222222"/>
@@ -1356,10 +1154,12 @@
           <w:szCs w:val="24"/>
           <w:lang w:eastAsia="es-ES"/>
         </w:rPr>
-        <w:t xml:space="preserve"> </w:t>
-      </w:r>
-      <w:proofErr w:type="spellStart"/>
-      <w:r>
+      </w:pPr>
+    </w:p>
+    <w:p>
+      <w:pPr>
+        <w:shd w:val="clear" w:color="auto" w:fill="FFFFFF"/>
+        <w:spacing w:after="0" w:line="240" w:lineRule="auto"/>
         <w:rPr>
           <w:rFonts w:ascii="Century Gothic" w:eastAsia="Times New Roman" w:hAnsi="Century Gothic" w:cs="Lucida Sans Unicode"/>
           <w:color w:val="222222"/>
@@ -1367,9 +1167,27 @@
           <w:szCs w:val="24"/>
           <w:lang w:eastAsia="es-ES"/>
         </w:rPr>
-        <w:t>update</w:t>
-      </w:r>
-      <w:proofErr w:type="spellEnd"/>
+      </w:pPr>
+      <w:r>
+        <w:rPr>
+          <w:rFonts w:ascii="Century Gothic" w:eastAsia="Times New Roman" w:hAnsi="Century Gothic" w:cs="Lucida Sans Unicode"/>
+          <w:color w:val="4472C4" w:themeColor="accent1"/>
+          <w:sz w:val="24"/>
+          <w:szCs w:val="24"/>
+          <w:lang w:eastAsia="es-ES"/>
+        </w:rPr>
+        <w:t xml:space="preserve"># Puedes actualizar todos los paquetes de un proveedor (‘vendor’) usando </w:t>
+      </w:r>
+      <w:r>
+        <w:rPr>
+          <w:rFonts w:ascii="Century Gothic" w:eastAsia="Times New Roman" w:hAnsi="Century Gothic" w:cs="Lucida Sans Unicode"/>
+          <w:color w:val="222222"/>
+          <w:sz w:val="24"/>
+          <w:szCs w:val="24"/>
+          <w:lang w:eastAsia="es-ES"/>
+        </w:rPr>
+        <w:t>un asterisco</w:t>
+      </w:r>
     </w:p>
     <w:p>
       <w:pPr>
@@ -1383,6 +1201,16 @@
           <w:lang w:eastAsia="es-ES"/>
         </w:rPr>
       </w:pPr>
+      <w:r>
+        <w:rPr>
+          <w:rFonts w:ascii="Century Gothic" w:eastAsia="Times New Roman" w:hAnsi="Century Gothic" w:cs="Lucida Sans Unicode"/>
+          <w:color w:val="222222"/>
+          <w:sz w:val="24"/>
+          <w:szCs w:val="24"/>
+          <w:lang w:eastAsia="es-ES"/>
+        </w:rPr>
+        <w:t>composer update doctrine/*</w:t>
+      </w:r>
     </w:p>
     <w:p>
       <w:pPr>
@@ -1396,17 +1224,11 @@
           <w:lang w:eastAsia="es-ES"/>
         </w:rPr>
       </w:pPr>
-      <w:r>
-        <w:rPr>
-          <w:rFonts w:ascii="Century Gothic" w:eastAsia="Times New Roman" w:hAnsi="Century Gothic" w:cs="Lucida Sans Unicode"/>
-          <w:color w:val="4472C4" w:themeColor="accent1"/>
-          <w:sz w:val="24"/>
-          <w:szCs w:val="24"/>
-          <w:lang w:eastAsia="es-ES"/>
-        </w:rPr>
-        <w:t xml:space="preserve"># Puedes actualizar únicamente uno o varios paquetes separándolos por </w:t>
-      </w:r>
-      <w:r>
+    </w:p>
+    <w:p>
+      <w:pPr>
+        <w:shd w:val="clear" w:color="auto" w:fill="FFFFFF"/>
+        <w:spacing w:after="0" w:line="240" w:lineRule="auto"/>
         <w:rPr>
           <w:rFonts w:ascii="Century Gothic" w:eastAsia="Times New Roman" w:hAnsi="Century Gothic" w:cs="Lucida Sans Unicode"/>
           <w:color w:val="222222"/>
@@ -1414,197 +1236,128 @@
           <w:szCs w:val="24"/>
           <w:lang w:eastAsia="es-ES"/>
         </w:rPr>
-        <w:t>espacios</w:t>
+      </w:pPr>
+      <w:r>
+        <w:rPr>
+          <w:rFonts w:ascii="Century Gothic" w:eastAsia="Times New Roman" w:hAnsi="Century Gothic" w:cs="Lucida Sans Unicode"/>
+          <w:color w:val="222222"/>
+          <w:sz w:val="24"/>
+          <w:szCs w:val="24"/>
+          <w:lang w:eastAsia="es-ES"/>
+        </w:rPr>
+        <w:t>Podemos eliminar dependencia</w:t>
       </w:r>
     </w:p>
     <w:p>
       <w:pPr>
+        <w:pStyle w:val="NormalWeb"/>
+        <w:shd w:val="clear" w:color="auto" w:fill="F9F9F9"/>
+        <w:spacing w:before="0" w:beforeAutospacing="0" w:after="480" w:afterAutospacing="0"/>
+        <w:rPr>
+          <w:rFonts w:ascii="Century Gothic" w:hAnsi="Century Gothic" w:cs="Lucida Sans Unicode"/>
+          <w:color w:val="222222"/>
+        </w:rPr>
+      </w:pPr>
+      <w:r>
+        <w:rPr>
+          <w:rFonts w:ascii="Century Gothic" w:hAnsi="Century Gothic" w:cs="Lucida Sans Unicode"/>
+          <w:color w:val="222222"/>
+        </w:rPr>
+        <w:t>El comando </w:t>
+      </w:r>
+      <w:r>
+        <w:rPr>
+          <w:rStyle w:val="CdigoHTML"/>
+          <w:rFonts w:ascii="Century Gothic" w:hAnsi="Century Gothic"/>
+          <w:color w:val="1C1C33"/>
+          <w:sz w:val="24"/>
+          <w:szCs w:val="24"/>
+          <w:shd w:val="clear" w:color="auto" w:fill="EFEFEF"/>
+        </w:rPr>
+        <w:t>remove</w:t>
+      </w:r>
+      <w:r>
+        <w:rPr>
+          <w:rFonts w:ascii="Century Gothic" w:hAnsi="Century Gothic" w:cs="Lucida Sans Unicode"/>
+          <w:color w:val="222222"/>
+        </w:rPr>
+        <w:t> sirve para eliminar alguna dependencia que ya no utilicemos, de la siguiente manera:</w:t>
+      </w:r>
+    </w:p>
+    <w:p>
+      <w:pPr>
+        <w:pStyle w:val="NormalWeb"/>
+        <w:shd w:val="clear" w:color="auto" w:fill="F9F9F9"/>
+        <w:spacing w:before="0" w:beforeAutospacing="0" w:after="480" w:afterAutospacing="0"/>
+        <w:rPr>
+          <w:rStyle w:val="CdigoHTML"/>
+          <w:rFonts w:ascii="Century Gothic" w:hAnsi="Century Gothic"/>
+          <w:color w:val="222222"/>
+        </w:rPr>
+      </w:pPr>
+      <w:r>
+        <w:rPr>
+          <w:rStyle w:val="CdigoHTML"/>
+          <w:rFonts w:ascii="Century Gothic" w:hAnsi="Century Gothic"/>
+          <w:color w:val="222222"/>
+        </w:rPr>
+        <w:t>$ php composer remove vendor/package</w:t>
+      </w:r>
+    </w:p>
+    <w:p>
+      <w:pPr>
+        <w:pStyle w:val="NormalWeb"/>
+        <w:shd w:val="clear" w:color="auto" w:fill="F9F9F9"/>
+        <w:spacing w:before="0" w:beforeAutospacing="0" w:after="480" w:afterAutospacing="0"/>
+        <w:rPr>
+          <w:rStyle w:val="CdigoHTML"/>
+          <w:rFonts w:ascii="Century Gothic" w:hAnsi="Century Gothic"/>
+          <w:color w:val="222222"/>
+        </w:rPr>
+      </w:pPr>
+      <w:r>
+        <w:rPr>
+          <w:rStyle w:val="CdigoHTML"/>
+          <w:rFonts w:ascii="Century Gothic" w:hAnsi="Century Gothic"/>
+          <w:color w:val="222222"/>
+        </w:rPr>
+        <w:t>Para que sirve el fichero composer.json</w:t>
+      </w:r>
+    </w:p>
+    <w:p>
+      <w:pPr>
+        <w:pStyle w:val="NormalWeb"/>
+        <w:shd w:val="clear" w:color="auto" w:fill="F9F9F9"/>
+        <w:spacing w:before="0" w:beforeAutospacing="0" w:after="480" w:afterAutospacing="0"/>
+        <w:rPr>
+          <w:rFonts w:ascii="Century Gothic" w:hAnsi="Century Gothic" w:cs="Lucida Sans Unicode"/>
+          <w:color w:val="222222"/>
+          <w:sz w:val="30"/>
+          <w:szCs w:val="30"/>
+        </w:rPr>
+      </w:pPr>
+      <w:r>
+        <w:rPr>
+          <w:rFonts w:ascii="Century Gothic" w:hAnsi="Century Gothic" w:cs="Arial"/>
+          <w:color w:val="222222"/>
+          <w:shd w:val="clear" w:color="auto" w:fill="FFFFFF"/>
+        </w:rPr>
+        <w:t>E</w:t>
+      </w:r>
+      <w:r>
+        <w:rPr>
+          <w:rFonts w:ascii="Century Gothic" w:hAnsi="Century Gothic" w:cs="Arial"/>
+          <w:color w:val="222222"/>
+          <w:shd w:val="clear" w:color="auto" w:fill="FFFFFF"/>
+        </w:rPr>
+        <w:t>s un archivo json que nos sirve para gestionar las dependencias instaladas a nuestro proyecto.</w:t>
+      </w:r>
+    </w:p>
+    <w:p>
+      <w:pPr>
         <w:shd w:val="clear" w:color="auto" w:fill="FFFFFF"/>
         <w:spacing w:after="0" w:line="240" w:lineRule="auto"/>
         <w:rPr>
-          <w:rFonts w:ascii="Century Gothic" w:eastAsia="Times New Roman" w:hAnsi="Century Gothic" w:cs="Lucida Sans Unicode"/>
-          <w:color w:val="222222"/>
-          <w:sz w:val="24"/>
-          <w:szCs w:val="24"/>
-          <w:lang w:eastAsia="es-ES"/>
-        </w:rPr>
-      </w:pPr>
-      <w:proofErr w:type="spellStart"/>
-      <w:r>
-        <w:rPr>
-          <w:rFonts w:ascii="Century Gothic" w:eastAsia="Times New Roman" w:hAnsi="Century Gothic" w:cs="Lucida Sans Unicode"/>
-          <w:color w:val="222222"/>
-          <w:sz w:val="24"/>
-          <w:szCs w:val="24"/>
-          <w:lang w:eastAsia="es-ES"/>
-        </w:rPr>
-        <w:t>composer</w:t>
-      </w:r>
-      <w:proofErr w:type="spellEnd"/>
-      <w:r>
-        <w:rPr>
-          <w:rFonts w:ascii="Century Gothic" w:eastAsia="Times New Roman" w:hAnsi="Century Gothic" w:cs="Lucida Sans Unicode"/>
-          <w:color w:val="222222"/>
-          <w:sz w:val="24"/>
-          <w:szCs w:val="24"/>
-          <w:lang w:eastAsia="es-ES"/>
-        </w:rPr>
-        <w:t xml:space="preserve"> </w:t>
-      </w:r>
-      <w:proofErr w:type="spellStart"/>
-      <w:r>
-        <w:rPr>
-          <w:rFonts w:ascii="Century Gothic" w:eastAsia="Times New Roman" w:hAnsi="Century Gothic" w:cs="Lucida Sans Unicode"/>
-          <w:color w:val="222222"/>
-          <w:sz w:val="24"/>
-          <w:szCs w:val="24"/>
-          <w:lang w:eastAsia="es-ES"/>
-        </w:rPr>
-        <w:t>update</w:t>
-      </w:r>
-      <w:proofErr w:type="spellEnd"/>
-      <w:r>
-        <w:rPr>
-          <w:rFonts w:ascii="Century Gothic" w:eastAsia="Times New Roman" w:hAnsi="Century Gothic" w:cs="Lucida Sans Unicode"/>
-          <w:color w:val="222222"/>
-          <w:sz w:val="24"/>
-          <w:szCs w:val="24"/>
-          <w:lang w:eastAsia="es-ES"/>
-        </w:rPr>
-        <w:t xml:space="preserve"> doctrine/</w:t>
-      </w:r>
-      <w:proofErr w:type="spellStart"/>
-      <w:r>
-        <w:rPr>
-          <w:rFonts w:ascii="Century Gothic" w:eastAsia="Times New Roman" w:hAnsi="Century Gothic" w:cs="Lucida Sans Unicode"/>
-          <w:color w:val="222222"/>
-          <w:sz w:val="24"/>
-          <w:szCs w:val="24"/>
-          <w:lang w:eastAsia="es-ES"/>
-        </w:rPr>
-        <w:t>dbal</w:t>
-      </w:r>
-      <w:proofErr w:type="spellEnd"/>
-      <w:r>
-        <w:rPr>
-          <w:rFonts w:ascii="Century Gothic" w:eastAsia="Times New Roman" w:hAnsi="Century Gothic" w:cs="Lucida Sans Unicode"/>
-          <w:color w:val="222222"/>
-          <w:sz w:val="24"/>
-          <w:szCs w:val="24"/>
-          <w:lang w:eastAsia="es-ES"/>
-        </w:rPr>
-        <w:t xml:space="preserve"> </w:t>
-      </w:r>
-      <w:proofErr w:type="spellStart"/>
-      <w:r>
-        <w:rPr>
-          <w:rFonts w:ascii="Century Gothic" w:eastAsia="Times New Roman" w:hAnsi="Century Gothic" w:cs="Lucida Sans Unicode"/>
-          <w:color w:val="222222"/>
-          <w:sz w:val="24"/>
-          <w:szCs w:val="24"/>
-          <w:lang w:eastAsia="es-ES"/>
-        </w:rPr>
-        <w:t>laravel</w:t>
-      </w:r>
-      <w:proofErr w:type="spellEnd"/>
-      <w:r>
-        <w:rPr>
-          <w:rFonts w:ascii="Century Gothic" w:eastAsia="Times New Roman" w:hAnsi="Century Gothic" w:cs="Lucida Sans Unicode"/>
-          <w:color w:val="222222"/>
-          <w:sz w:val="24"/>
-          <w:szCs w:val="24"/>
-          <w:lang w:eastAsia="es-ES"/>
-        </w:rPr>
-        <w:t>/</w:t>
-      </w:r>
-      <w:proofErr w:type="spellStart"/>
-      <w:r>
-        <w:rPr>
-          <w:rFonts w:ascii="Century Gothic" w:eastAsia="Times New Roman" w:hAnsi="Century Gothic" w:cs="Lucida Sans Unicode"/>
-          <w:color w:val="222222"/>
-          <w:sz w:val="24"/>
-          <w:szCs w:val="24"/>
-          <w:lang w:eastAsia="es-ES"/>
-        </w:rPr>
-        <w:t>framework</w:t>
-      </w:r>
-      <w:proofErr w:type="spellEnd"/>
-    </w:p>
-    <w:p>
-      <w:pPr>
-        <w:shd w:val="clear" w:color="auto" w:fill="FFFFFF"/>
-        <w:spacing w:after="0" w:line="240" w:lineRule="auto"/>
-        <w:rPr>
-          <w:rFonts w:ascii="Century Gothic" w:eastAsia="Times New Roman" w:hAnsi="Century Gothic" w:cs="Lucida Sans Unicode"/>
-          <w:color w:val="222222"/>
-          <w:sz w:val="24"/>
-          <w:szCs w:val="24"/>
-          <w:lang w:eastAsia="es-ES"/>
-        </w:rPr>
-      </w:pPr>
-    </w:p>
-    <w:p>
-      <w:pPr>
-        <w:shd w:val="clear" w:color="auto" w:fill="FFFFFF"/>
-        <w:spacing w:after="0" w:line="240" w:lineRule="auto"/>
-        <w:rPr>
-          <w:rFonts w:ascii="Century Gothic" w:eastAsia="Times New Roman" w:hAnsi="Century Gothic" w:cs="Lucida Sans Unicode"/>
-          <w:color w:val="222222"/>
-          <w:sz w:val="24"/>
-          <w:szCs w:val="24"/>
-          <w:lang w:eastAsia="es-ES"/>
-        </w:rPr>
-      </w:pPr>
-      <w:bookmarkStart w:id="1" w:name="_GoBack"/>
-      <w:r>
-        <w:rPr>
-          <w:rFonts w:ascii="Century Gothic" w:eastAsia="Times New Roman" w:hAnsi="Century Gothic" w:cs="Lucida Sans Unicode"/>
-          <w:color w:val="4472C4" w:themeColor="accent1"/>
-          <w:sz w:val="24"/>
-          <w:szCs w:val="24"/>
-          <w:lang w:eastAsia="es-ES"/>
-        </w:rPr>
-        <w:t># Puedes actualizar todos los paquetes de un proveedor (‘</w:t>
-      </w:r>
-      <w:proofErr w:type="spellStart"/>
-      <w:r>
-        <w:rPr>
-          <w:rFonts w:ascii="Century Gothic" w:eastAsia="Times New Roman" w:hAnsi="Century Gothic" w:cs="Lucida Sans Unicode"/>
-          <w:color w:val="4472C4" w:themeColor="accent1"/>
-          <w:sz w:val="24"/>
-          <w:szCs w:val="24"/>
-          <w:lang w:eastAsia="es-ES"/>
-        </w:rPr>
-        <w:t>vendor</w:t>
-      </w:r>
-      <w:proofErr w:type="spellEnd"/>
-      <w:r>
-        <w:rPr>
-          <w:rFonts w:ascii="Century Gothic" w:eastAsia="Times New Roman" w:hAnsi="Century Gothic" w:cs="Lucida Sans Unicode"/>
-          <w:color w:val="4472C4" w:themeColor="accent1"/>
-          <w:sz w:val="24"/>
-          <w:szCs w:val="24"/>
-          <w:lang w:eastAsia="es-ES"/>
-        </w:rPr>
-        <w:t xml:space="preserve">’) usando </w:t>
-      </w:r>
-      <w:bookmarkEnd w:id="1"/>
-      <w:r>
-        <w:rPr>
-          <w:rFonts w:ascii="Century Gothic" w:eastAsia="Times New Roman" w:hAnsi="Century Gothic" w:cs="Lucida Sans Unicode"/>
-          <w:color w:val="222222"/>
-          <w:sz w:val="24"/>
-          <w:szCs w:val="24"/>
-          <w:lang w:eastAsia="es-ES"/>
-        </w:rPr>
-        <w:t>un asterisco</w:t>
-      </w:r>
-    </w:p>
-    <w:p>
-      <w:pPr>
-        <w:shd w:val="clear" w:color="auto" w:fill="FFFFFF"/>
-        <w:spacing w:after="0" w:line="240" w:lineRule="auto"/>
-        <w:rPr>
           <w:rFonts w:ascii="Century Gothic" w:eastAsia="Times New Roman" w:hAnsi="Century Gothic" w:cs="Arial"/>
           <w:color w:val="222222"/>
           <w:sz w:val="24"/>
@@ -1612,50 +1365,6 @@
           <w:lang w:eastAsia="es-ES"/>
         </w:rPr>
       </w:pPr>
-      <w:proofErr w:type="spellStart"/>
-      <w:r>
-        <w:rPr>
-          <w:rFonts w:ascii="Century Gothic" w:eastAsia="Times New Roman" w:hAnsi="Century Gothic" w:cs="Lucida Sans Unicode"/>
-          <w:color w:val="222222"/>
-          <w:sz w:val="24"/>
-          <w:szCs w:val="24"/>
-          <w:lang w:eastAsia="es-ES"/>
-        </w:rPr>
-        <w:t>composer</w:t>
-      </w:r>
-      <w:proofErr w:type="spellEnd"/>
-      <w:r>
-        <w:rPr>
-          <w:rFonts w:ascii="Century Gothic" w:eastAsia="Times New Roman" w:hAnsi="Century Gothic" w:cs="Lucida Sans Unicode"/>
-          <w:color w:val="222222"/>
-          <w:sz w:val="24"/>
-          <w:szCs w:val="24"/>
-          <w:lang w:eastAsia="es-ES"/>
-        </w:rPr>
-        <w:t xml:space="preserve"> </w:t>
-      </w:r>
-      <w:proofErr w:type="spellStart"/>
-      <w:r>
-        <w:rPr>
-          <w:rFonts w:ascii="Century Gothic" w:eastAsia="Times New Roman" w:hAnsi="Century Gothic" w:cs="Lucida Sans Unicode"/>
-          <w:color w:val="222222"/>
-          <w:sz w:val="24"/>
-          <w:szCs w:val="24"/>
-          <w:lang w:eastAsia="es-ES"/>
-        </w:rPr>
-        <w:t>update</w:t>
-      </w:r>
-      <w:proofErr w:type="spellEnd"/>
-      <w:r>
-        <w:rPr>
-          <w:rFonts w:ascii="Century Gothic" w:eastAsia="Times New Roman" w:hAnsi="Century Gothic" w:cs="Lucida Sans Unicode"/>
-          <w:color w:val="222222"/>
-          <w:sz w:val="24"/>
-          <w:szCs w:val="24"/>
-          <w:lang w:eastAsia="es-ES"/>
-        </w:rPr>
-        <w:t xml:space="preserve"> doctrine/*</w:t>
-      </w:r>
     </w:p>
     <w:p>
       <w:pPr>
@@ -1713,104 +1422,423 @@
     </w:p>
     <w:p>
       <w:pPr>
+        <w:numPr>
+          <w:ilvl w:val="0"/>
+          <w:numId w:val="20"/>
+        </w:numPr>
+        <w:shd w:val="clear" w:color="auto" w:fill="FFFFFF"/>
+        <w:spacing w:after="0" w:line="390" w:lineRule="atLeast"/>
+        <w:ind w:left="210"/>
+        <w:textAlignment w:val="baseline"/>
+        <w:rPr>
+          <w:rFonts w:ascii="inherit" w:eastAsia="Times New Roman" w:hAnsi="inherit" w:cs="Times New Roman"/>
+          <w:color w:val="666666"/>
+          <w:sz w:val="24"/>
+          <w:szCs w:val="24"/>
+          <w:lang w:eastAsia="es-ES"/>
+        </w:rPr>
+      </w:pPr>
+      <w:r>
+        <w:rPr>
+          <w:rFonts w:ascii="inherit" w:eastAsia="Times New Roman" w:hAnsi="inherit" w:cs="Times New Roman"/>
+          <w:color w:val="666666"/>
+          <w:sz w:val="24"/>
+          <w:szCs w:val="24"/>
+          <w:lang w:eastAsia="es-ES"/>
+        </w:rPr>
+        <w:t>Debes de realizar todos los pasos haciendo uso únicamente de la línea de comandos.</w:t>
+      </w:r>
+    </w:p>
+    <w:p>
+      <w:pPr>
+        <w:numPr>
+          <w:ilvl w:val="0"/>
+          <w:numId w:val="20"/>
+        </w:numPr>
+        <w:shd w:val="clear" w:color="auto" w:fill="FFFFFF"/>
+        <w:spacing w:after="0" w:line="390" w:lineRule="atLeast"/>
+        <w:ind w:left="210"/>
+        <w:textAlignment w:val="baseline"/>
+        <w:rPr>
+          <w:rFonts w:ascii="inherit" w:eastAsia="Times New Roman" w:hAnsi="inherit" w:cs="Times New Roman"/>
+          <w:color w:val="666666"/>
+          <w:sz w:val="24"/>
+          <w:szCs w:val="24"/>
+          <w:lang w:eastAsia="es-ES"/>
+        </w:rPr>
+      </w:pPr>
+      <w:r>
+        <w:rPr>
+          <w:rFonts w:ascii="inherit" w:eastAsia="Times New Roman" w:hAnsi="inherit" w:cs="Times New Roman"/>
+          <w:color w:val="666666"/>
+          <w:sz w:val="24"/>
+          <w:szCs w:val="24"/>
+          <w:lang w:eastAsia="es-ES"/>
+        </w:rPr>
+        <w:t>Debes de configurar tu repositorio para que ignore los siguientes ficheros y directorios</w:t>
+      </w:r>
+    </w:p>
+    <w:p>
+      <w:pPr>
+        <w:numPr>
+          <w:ilvl w:val="1"/>
+          <w:numId w:val="20"/>
+        </w:numPr>
+        <w:shd w:val="clear" w:color="auto" w:fill="FFFFFF"/>
+        <w:spacing w:after="0" w:line="390" w:lineRule="atLeast"/>
+        <w:ind w:left="420"/>
+        <w:textAlignment w:val="baseline"/>
+        <w:rPr>
+          <w:rFonts w:ascii="inherit" w:eastAsia="Times New Roman" w:hAnsi="inherit" w:cs="Times New Roman"/>
+          <w:color w:val="666666"/>
+          <w:sz w:val="24"/>
+          <w:szCs w:val="24"/>
+          <w:lang w:eastAsia="es-ES"/>
+        </w:rPr>
+      </w:pPr>
+      <w:r>
+        <w:rPr>
+          <w:rFonts w:ascii="inherit" w:eastAsia="Times New Roman" w:hAnsi="inherit" w:cs="Times New Roman"/>
+          <w:color w:val="666666"/>
+          <w:sz w:val="24"/>
+          <w:szCs w:val="24"/>
+          <w:lang w:eastAsia="es-ES"/>
+        </w:rPr>
+        <w:t>Directorio donde se instalen las dependencias de composer</w:t>
+      </w:r>
+    </w:p>
+    <w:p>
+      <w:pPr>
+        <w:numPr>
+          <w:ilvl w:val="0"/>
+          <w:numId w:val="20"/>
+        </w:numPr>
+        <w:shd w:val="clear" w:color="auto" w:fill="FFFFFF"/>
+        <w:spacing w:after="0" w:line="390" w:lineRule="atLeast"/>
+        <w:ind w:left="210"/>
+        <w:textAlignment w:val="baseline"/>
+        <w:rPr>
+          <w:rFonts w:ascii="inherit" w:eastAsia="Times New Roman" w:hAnsi="inherit" w:cs="Times New Roman"/>
+          <w:color w:val="666666"/>
+          <w:sz w:val="24"/>
+          <w:szCs w:val="24"/>
+          <w:lang w:eastAsia="es-ES"/>
+        </w:rPr>
+      </w:pPr>
+      <w:r>
+        <w:rPr>
+          <w:rFonts w:ascii="inherit" w:eastAsia="Times New Roman" w:hAnsi="inherit" w:cs="Times New Roman"/>
+          <w:color w:val="666666"/>
+          <w:sz w:val="24"/>
+          <w:szCs w:val="24"/>
+          <w:lang w:eastAsia="es-ES"/>
+        </w:rPr>
+        <w:t>Debes de poder ejecutar la librería Guzzle y hacer un pequeño ejemplo mediante la metodología que proporciona composer.</w:t>
+      </w:r>
+    </w:p>
+    <w:p>
+      <w:pPr>
+        <w:numPr>
+          <w:ilvl w:val="0"/>
+          <w:numId w:val="20"/>
+        </w:numPr>
+        <w:shd w:val="clear" w:color="auto" w:fill="FFFFFF"/>
+        <w:spacing w:after="0" w:line="390" w:lineRule="atLeast"/>
+        <w:ind w:left="210"/>
+        <w:textAlignment w:val="baseline"/>
+        <w:rPr>
+          <w:rFonts w:ascii="inherit" w:eastAsia="Times New Roman" w:hAnsi="inherit" w:cs="Times New Roman"/>
+          <w:color w:val="666666"/>
+          <w:sz w:val="24"/>
+          <w:szCs w:val="24"/>
+          <w:lang w:eastAsia="es-ES"/>
+        </w:rPr>
+      </w:pPr>
+      <w:r>
+        <w:rPr>
+          <w:rFonts w:ascii="inherit" w:eastAsia="Times New Roman" w:hAnsi="inherit" w:cs="Times New Roman"/>
+          <w:color w:val="666666"/>
+          <w:sz w:val="24"/>
+          <w:szCs w:val="24"/>
+          <w:lang w:eastAsia="es-ES"/>
+        </w:rPr>
+        <w:t>Debes de tener claro el uso de composer y de su herramienta por línea de comandos.</w:t>
+      </w:r>
+    </w:p>
+    <w:p>
+      <w:pPr>
+        <w:numPr>
+          <w:ilvl w:val="0"/>
+          <w:numId w:val="20"/>
+        </w:numPr>
+        <w:shd w:val="clear" w:color="auto" w:fill="FFFFFF"/>
+        <w:spacing w:after="0" w:line="390" w:lineRule="atLeast"/>
+        <w:ind w:left="210"/>
+        <w:textAlignment w:val="baseline"/>
+        <w:rPr>
+          <w:rFonts w:ascii="inherit" w:eastAsia="Times New Roman" w:hAnsi="inherit" w:cs="Times New Roman"/>
+          <w:color w:val="666666"/>
+          <w:sz w:val="24"/>
+          <w:szCs w:val="24"/>
+          <w:lang w:eastAsia="es-ES"/>
+        </w:rPr>
+      </w:pPr>
+      <w:r>
+        <w:rPr>
+          <w:rFonts w:ascii="inherit" w:eastAsia="Times New Roman" w:hAnsi="inherit" w:cs="Times New Roman"/>
+          <w:color w:val="666666"/>
+          <w:sz w:val="24"/>
+          <w:szCs w:val="24"/>
+          <w:lang w:eastAsia="es-ES"/>
+        </w:rPr>
+        <w:t>Debes de tener claro qué diferencia existe entre una dependencia de desarrollo y una dependencia de producción</w:t>
+      </w:r>
+    </w:p>
+    <w:p>
+      <w:pPr>
+        <w:numPr>
+          <w:ilvl w:val="0"/>
+          <w:numId w:val="20"/>
+        </w:numPr>
+        <w:shd w:val="clear" w:color="auto" w:fill="FFFFFF"/>
+        <w:spacing w:after="0" w:line="390" w:lineRule="atLeast"/>
+        <w:ind w:left="210"/>
+        <w:textAlignment w:val="baseline"/>
+        <w:rPr>
+          <w:rFonts w:ascii="inherit" w:eastAsia="Times New Roman" w:hAnsi="inherit" w:cs="Times New Roman"/>
+          <w:color w:val="666666"/>
+          <w:sz w:val="24"/>
+          <w:szCs w:val="24"/>
+          <w:lang w:eastAsia="es-ES"/>
+        </w:rPr>
+      </w:pPr>
+      <w:r>
+        <w:rPr>
+          <w:rFonts w:ascii="inherit" w:eastAsia="Times New Roman" w:hAnsi="inherit" w:cs="Times New Roman"/>
+          <w:color w:val="666666"/>
+          <w:sz w:val="24"/>
+          <w:szCs w:val="24"/>
+          <w:lang w:eastAsia="es-ES"/>
+        </w:rPr>
+        <w:t>Crear una estructura de directorios clara y ordenada</w:t>
+      </w:r>
+    </w:p>
+    <w:p>
+      <w:pPr>
+        <w:numPr>
+          <w:ilvl w:val="0"/>
+          <w:numId w:val="20"/>
+        </w:numPr>
+        <w:shd w:val="clear" w:color="auto" w:fill="FFFFFF"/>
+        <w:spacing w:after="0" w:line="390" w:lineRule="atLeast"/>
+        <w:ind w:left="210"/>
+        <w:textAlignment w:val="baseline"/>
+        <w:rPr>
+          <w:rFonts w:ascii="inherit" w:eastAsia="Times New Roman" w:hAnsi="inherit" w:cs="Times New Roman"/>
+          <w:color w:val="666666"/>
+          <w:sz w:val="24"/>
+          <w:szCs w:val="24"/>
+          <w:lang w:eastAsia="es-ES"/>
+        </w:rPr>
+      </w:pPr>
+      <w:r>
+        <w:rPr>
+          <w:rFonts w:ascii="inherit" w:eastAsia="Times New Roman" w:hAnsi="inherit" w:cs="Times New Roman"/>
+          <w:color w:val="666666"/>
+          <w:sz w:val="24"/>
+          <w:szCs w:val="24"/>
+          <w:lang w:eastAsia="es-ES"/>
+        </w:rPr>
+        <w:t>Tanto el código como los comentarios tienen que estar escritos en inglés</w:t>
+      </w:r>
+    </w:p>
+    <w:p>
+      <w:pPr>
+        <w:numPr>
+          <w:ilvl w:val="0"/>
+          <w:numId w:val="20"/>
+        </w:numPr>
+        <w:shd w:val="clear" w:color="auto" w:fill="FFFFFF"/>
+        <w:spacing w:after="0" w:line="390" w:lineRule="atLeast"/>
+        <w:ind w:left="210"/>
+        <w:textAlignment w:val="baseline"/>
+        <w:rPr>
+          <w:rFonts w:ascii="inherit" w:eastAsia="Times New Roman" w:hAnsi="inherit" w:cs="Times New Roman"/>
+          <w:color w:val="666666"/>
+          <w:sz w:val="24"/>
+          <w:szCs w:val="24"/>
+          <w:lang w:eastAsia="es-ES"/>
+        </w:rPr>
+      </w:pPr>
+      <w:r>
+        <w:rPr>
+          <w:rFonts w:ascii="inherit" w:eastAsia="Times New Roman" w:hAnsi="inherit" w:cs="Times New Roman"/>
+          <w:color w:val="666666"/>
+          <w:sz w:val="24"/>
+          <w:szCs w:val="24"/>
+          <w:lang w:eastAsia="es-ES"/>
+        </w:rPr>
+        <w:t>Usa el estilo de código camelCase para la definición de variables y funciones</w:t>
+      </w:r>
+    </w:p>
+    <w:p>
+      <w:pPr>
+        <w:numPr>
+          <w:ilvl w:val="0"/>
+          <w:numId w:val="20"/>
+        </w:numPr>
+        <w:shd w:val="clear" w:color="auto" w:fill="FFFFFF"/>
+        <w:spacing w:after="0" w:line="390" w:lineRule="atLeast"/>
+        <w:ind w:left="210"/>
+        <w:textAlignment w:val="baseline"/>
+        <w:rPr>
+          <w:rFonts w:ascii="inherit" w:eastAsia="Times New Roman" w:hAnsi="inherit" w:cs="Times New Roman"/>
+          <w:color w:val="666666"/>
+          <w:sz w:val="24"/>
+          <w:szCs w:val="24"/>
+          <w:lang w:eastAsia="es-ES"/>
+        </w:rPr>
+      </w:pPr>
+      <w:r>
+        <w:rPr>
+          <w:rFonts w:ascii="inherit" w:eastAsia="Times New Roman" w:hAnsi="inherit" w:cs="Times New Roman"/>
+          <w:color w:val="666666"/>
+          <w:sz w:val="24"/>
+          <w:szCs w:val="24"/>
+          <w:lang w:eastAsia="es-ES"/>
+        </w:rPr>
+        <w:t>En el caso de estar usando HTML nunca uses estilos en línea</w:t>
+      </w:r>
+    </w:p>
+    <w:p>
+      <w:pPr>
+        <w:numPr>
+          <w:ilvl w:val="0"/>
+          <w:numId w:val="20"/>
+        </w:numPr>
+        <w:shd w:val="clear" w:color="auto" w:fill="FFFFFF"/>
+        <w:spacing w:after="0" w:line="390" w:lineRule="atLeast"/>
+        <w:ind w:left="210"/>
+        <w:textAlignment w:val="baseline"/>
+        <w:rPr>
+          <w:rFonts w:ascii="inherit" w:eastAsia="Times New Roman" w:hAnsi="inherit" w:cs="Times New Roman"/>
+          <w:color w:val="666666"/>
+          <w:sz w:val="24"/>
+          <w:szCs w:val="24"/>
+          <w:lang w:eastAsia="es-ES"/>
+        </w:rPr>
+      </w:pPr>
+      <w:r>
+        <w:rPr>
+          <w:rFonts w:ascii="inherit" w:eastAsia="Times New Roman" w:hAnsi="inherit" w:cs="Times New Roman"/>
+          <w:color w:val="666666"/>
+          <w:sz w:val="24"/>
+          <w:szCs w:val="24"/>
+          <w:lang w:eastAsia="es-ES"/>
+        </w:rPr>
+        <w:t>En el caso de estar usando diferentes lenguajes de programación siempre define la implementación en términos separados</w:t>
+      </w:r>
+    </w:p>
+    <w:p>
+      <w:pPr>
+        <w:numPr>
+          <w:ilvl w:val="0"/>
+          <w:numId w:val="20"/>
+        </w:numPr>
+        <w:shd w:val="clear" w:color="auto" w:fill="FFFFFF"/>
+        <w:spacing w:after="0" w:line="390" w:lineRule="atLeast"/>
+        <w:ind w:left="210"/>
+        <w:textAlignment w:val="baseline"/>
+        <w:rPr>
+          <w:rFonts w:ascii="inherit" w:eastAsia="Times New Roman" w:hAnsi="inherit" w:cs="Times New Roman"/>
+          <w:color w:val="666666"/>
+          <w:sz w:val="24"/>
+          <w:szCs w:val="24"/>
+          <w:lang w:eastAsia="es-ES"/>
+        </w:rPr>
+      </w:pPr>
+      <w:r>
+        <w:rPr>
+          <w:rFonts w:ascii="inherit" w:eastAsia="Times New Roman" w:hAnsi="inherit" w:cs="Times New Roman"/>
+          <w:color w:val="666666"/>
+          <w:sz w:val="24"/>
+          <w:szCs w:val="24"/>
+          <w:lang w:eastAsia="es-ES"/>
+        </w:rPr>
+        <w:t>Recuerda que es importante dividir las tareas en varias sub-tareas para que de esta forma puedas asociar cada paso en particular de la construcción con un commit específico</w:t>
+      </w:r>
+    </w:p>
+    <w:p>
+      <w:pPr>
+        <w:numPr>
+          <w:ilvl w:val="0"/>
+          <w:numId w:val="20"/>
+        </w:numPr>
+        <w:shd w:val="clear" w:color="auto" w:fill="FFFFFF"/>
+        <w:spacing w:after="0" w:line="390" w:lineRule="atLeast"/>
+        <w:ind w:left="210"/>
+        <w:textAlignment w:val="baseline"/>
+        <w:rPr>
+          <w:rFonts w:ascii="inherit" w:eastAsia="Times New Roman" w:hAnsi="inherit" w:cs="Times New Roman"/>
+          <w:color w:val="666666"/>
+          <w:sz w:val="24"/>
+          <w:szCs w:val="24"/>
+          <w:lang w:eastAsia="es-ES"/>
+        </w:rPr>
+      </w:pPr>
+      <w:r>
+        <w:rPr>
+          <w:rFonts w:ascii="inherit" w:eastAsia="Times New Roman" w:hAnsi="inherit" w:cs="Times New Roman"/>
+          <w:color w:val="666666"/>
+          <w:sz w:val="24"/>
+          <w:szCs w:val="24"/>
+          <w:lang w:eastAsia="es-ES"/>
+        </w:rPr>
+        <w:t>Debes intentar en la medida de lo posible que los commits y las tareas planificadas sean lo mismo</w:t>
+      </w:r>
+    </w:p>
+    <w:p>
+      <w:pPr>
+        <w:numPr>
+          <w:ilvl w:val="0"/>
+          <w:numId w:val="20"/>
+        </w:numPr>
+        <w:shd w:val="clear" w:color="auto" w:fill="FFFFFF"/>
+        <w:spacing w:after="0" w:line="390" w:lineRule="atLeast"/>
+        <w:ind w:left="210"/>
+        <w:textAlignment w:val="baseline"/>
+        <w:rPr>
+          <w:rFonts w:ascii="inherit" w:eastAsia="Times New Roman" w:hAnsi="inherit" w:cs="Times New Roman"/>
+          <w:color w:val="666666"/>
+          <w:sz w:val="24"/>
+          <w:szCs w:val="24"/>
+          <w:lang w:eastAsia="es-ES"/>
+        </w:rPr>
+      </w:pPr>
+      <w:r>
+        <w:rPr>
+          <w:rFonts w:ascii="inherit" w:eastAsia="Times New Roman" w:hAnsi="inherit" w:cs="Times New Roman"/>
+          <w:color w:val="666666"/>
+          <w:sz w:val="24"/>
+          <w:szCs w:val="24"/>
+          <w:lang w:eastAsia="es-ES"/>
+        </w:rPr>
+        <w:t>Borra los ficheros que no se usen o no sean necesarios para evaluar el proyecto</w:t>
+      </w:r>
+    </w:p>
+    <w:p>
+      <w:pPr>
         <w:pStyle w:val="NormalWeb"/>
         <w:shd w:val="clear" w:color="auto" w:fill="FFFFFF"/>
         <w:spacing w:before="0" w:beforeAutospacing="0" w:after="0" w:afterAutospacing="0" w:line="390" w:lineRule="atLeast"/>
         <w:textAlignment w:val="baseline"/>
         <w:rPr>
           <w:rFonts w:ascii="Century Gothic" w:hAnsi="Century Gothic"/>
-        </w:rPr>
-      </w:pPr>
-      <w:r>
-        <w:rPr>
-          <w:rFonts w:ascii="Century Gothic" w:hAnsi="Century Gothic"/>
-        </w:rPr>
-        <w:t xml:space="preserve">Instalamos </w:t>
-      </w:r>
-      <w:proofErr w:type="spellStart"/>
-      <w:r>
-        <w:rPr>
-          <w:rFonts w:ascii="Century Gothic" w:hAnsi="Century Gothic"/>
-        </w:rPr>
-        <w:t>Twig</w:t>
-      </w:r>
-      <w:proofErr w:type="spellEnd"/>
-      <w:r>
-        <w:rPr>
-          <w:rFonts w:ascii="Century Gothic" w:hAnsi="Century Gothic"/>
-        </w:rPr>
-        <w:t xml:space="preserve"> como requisitos  mediante </w:t>
-      </w:r>
-      <w:proofErr w:type="spellStart"/>
-      <w:r>
-        <w:rPr>
-          <w:rFonts w:ascii="Century Gothic" w:hAnsi="Century Gothic"/>
-        </w:rPr>
-        <w:t>composer</w:t>
-      </w:r>
-      <w:proofErr w:type="spellEnd"/>
-      <w:r>
-        <w:rPr>
-          <w:rFonts w:ascii="Century Gothic" w:hAnsi="Century Gothic"/>
-        </w:rPr>
-        <w:t xml:space="preserve"> en el fichero PHP </w:t>
-      </w:r>
-    </w:p>
-    <w:p>
-      <w:pPr>
-        <w:pStyle w:val="NormalWeb"/>
-        <w:numPr>
-          <w:ilvl w:val="0"/>
-          <w:numId w:val="13"/>
-        </w:numPr>
-        <w:shd w:val="clear" w:color="auto" w:fill="FFFFFF"/>
-        <w:spacing w:before="0" w:beforeAutospacing="0" w:after="0" w:afterAutospacing="0" w:line="390" w:lineRule="atLeast"/>
-        <w:ind w:left="210"/>
-        <w:textAlignment w:val="baseline"/>
-        <w:rPr>
-          <w:rFonts w:ascii="inherit" w:hAnsi="inherit"/>
           <w:color w:val="666666"/>
-        </w:rPr>
-      </w:pPr>
-      <w:proofErr w:type="spellStart"/>
-      <w:r>
-        <w:rPr>
-          <w:rStyle w:val="CdigoHTML"/>
-          <w:color w:val="BD4147"/>
-          <w:bdr w:val="none" w:sz="0" w:space="0" w:color="auto" w:frame="1"/>
-          <w:shd w:val="clear" w:color="auto" w:fill="F8F9FA"/>
-        </w:rPr>
-        <w:t>FilesystemLoader</w:t>
-      </w:r>
-      <w:proofErr w:type="spellEnd"/>
-    </w:p>
-    <w:p>
-      <w:pPr>
-        <w:pStyle w:val="NormalWeb"/>
-        <w:numPr>
-          <w:ilvl w:val="0"/>
-          <w:numId w:val="13"/>
-        </w:numPr>
-        <w:shd w:val="clear" w:color="auto" w:fill="FFFFFF"/>
-        <w:spacing w:before="0" w:beforeAutospacing="0" w:after="0" w:afterAutospacing="0" w:line="390" w:lineRule="atLeast"/>
-        <w:ind w:left="210"/>
-        <w:textAlignment w:val="baseline"/>
-        <w:rPr>
-          <w:rFonts w:ascii="inherit" w:hAnsi="inherit"/>
-          <w:color w:val="666666"/>
-        </w:rPr>
-      </w:pPr>
-      <w:proofErr w:type="spellStart"/>
-      <w:r>
-        <w:rPr>
-          <w:rStyle w:val="CdigoHTML"/>
-          <w:color w:val="BD4147"/>
-          <w:bdr w:val="none" w:sz="0" w:space="0" w:color="auto" w:frame="1"/>
-          <w:shd w:val="clear" w:color="auto" w:fill="F8F9FA"/>
-        </w:rPr>
-        <w:t>Environment</w:t>
-      </w:r>
-      <w:proofErr w:type="spellEnd"/>
+          <w:u w:val="single"/>
+          <w:shd w:val="clear" w:color="auto" w:fill="FFFFFF"/>
+        </w:rPr>
+      </w:pPr>
     </w:p>
     <w:p>
       <w:pPr>
@@ -1820,558 +1848,14 @@
         <w:textAlignment w:val="baseline"/>
         <w:rPr>
           <w:rFonts w:ascii="Century Gothic" w:hAnsi="Century Gothic"/>
-        </w:rPr>
-      </w:pPr>
-    </w:p>
-    <w:p>
-      <w:pPr>
-        <w:pStyle w:val="NormalWeb"/>
-        <w:shd w:val="clear" w:color="auto" w:fill="FFFFFF"/>
-        <w:spacing w:before="0" w:beforeAutospacing="0" w:after="0" w:afterAutospacing="0" w:line="390" w:lineRule="atLeast"/>
-        <w:textAlignment w:val="baseline"/>
-        <w:rPr>
-          <w:rFonts w:ascii="Century Gothic" w:hAnsi="Century Gothic"/>
-        </w:rPr>
-      </w:pPr>
-      <w:r>
-        <w:rPr>
-          <w:rFonts w:ascii="Century Gothic" w:hAnsi="Century Gothic"/>
-        </w:rPr>
-        <w:t xml:space="preserve">El trabajo  con las vistas </w:t>
-      </w:r>
-    </w:p>
-    <w:p>
-      <w:pPr>
-        <w:pStyle w:val="NormalWeb"/>
-        <w:shd w:val="clear" w:color="auto" w:fill="FFFFFF"/>
-        <w:spacing w:before="0" w:beforeAutospacing="0" w:after="0" w:afterAutospacing="0" w:line="390" w:lineRule="atLeast"/>
-        <w:textAlignment w:val="baseline"/>
-        <w:rPr>
-          <w:rFonts w:ascii="Century Gothic" w:hAnsi="Century Gothic"/>
-        </w:rPr>
-      </w:pPr>
-      <w:r>
-        <w:rPr>
-          <w:rFonts w:ascii="Century Gothic" w:hAnsi="Century Gothic"/>
-        </w:rPr>
-        <w:t xml:space="preserve">Crearemos una vista y </w:t>
-      </w:r>
-      <w:proofErr w:type="spellStart"/>
-      <w:r>
-        <w:rPr>
-          <w:rFonts w:ascii="Century Gothic" w:hAnsi="Century Gothic"/>
-        </w:rPr>
-        <w:t>templates</w:t>
-      </w:r>
-      <w:proofErr w:type="spellEnd"/>
-      <w:r>
-        <w:rPr>
-          <w:rFonts w:ascii="Century Gothic" w:hAnsi="Century Gothic"/>
-        </w:rPr>
-        <w:t xml:space="preserve"> necesario para trabajar en el proyecto </w:t>
-      </w:r>
-    </w:p>
-    <w:p>
-      <w:pPr>
-        <w:pStyle w:val="NormalWeb"/>
-        <w:shd w:val="clear" w:color="auto" w:fill="FFFFFF"/>
-        <w:spacing w:before="0" w:beforeAutospacing="0" w:after="0" w:afterAutospacing="0" w:line="390" w:lineRule="atLeast"/>
-        <w:textAlignment w:val="baseline"/>
-        <w:rPr>
-          <w:rFonts w:ascii="Century Gothic" w:hAnsi="Century Gothic"/>
-          <w:color w:val="0070C0"/>
-        </w:rPr>
-      </w:pPr>
-      <w:r>
-        <w:rPr>
-          <w:rFonts w:ascii="Century Gothic" w:hAnsi="Century Gothic"/>
-          <w:color w:val="0070C0"/>
-        </w:rPr>
-        <w:t xml:space="preserve">Las siguientes necesidades </w:t>
-      </w:r>
-    </w:p>
-    <w:p>
-      <w:pPr>
-        <w:pStyle w:val="NormalWeb"/>
-        <w:numPr>
-          <w:ilvl w:val="0"/>
-          <w:numId w:val="14"/>
-        </w:numPr>
-        <w:shd w:val="clear" w:color="auto" w:fill="FFFFFF"/>
-        <w:spacing w:before="0" w:beforeAutospacing="0" w:after="0" w:afterAutospacing="0" w:line="390" w:lineRule="atLeast"/>
-        <w:textAlignment w:val="baseline"/>
-        <w:rPr>
-          <w:rFonts w:ascii="Source Sans Pro" w:hAnsi="Source Sans Pro"/>
-          <w:color w:val="666666"/>
-          <w:shd w:val="clear" w:color="auto" w:fill="FFFFFF"/>
-        </w:rPr>
-      </w:pPr>
-      <w:proofErr w:type="spellStart"/>
-      <w:r>
-        <w:rPr>
-          <w:rFonts w:ascii="Source Sans Pro" w:hAnsi="Source Sans Pro"/>
-          <w:color w:val="666666"/>
-          <w:shd w:val="clear" w:color="auto" w:fill="FFFFFF"/>
-        </w:rPr>
-        <w:t>Template</w:t>
-      </w:r>
-      <w:proofErr w:type="spellEnd"/>
-      <w:r>
-        <w:rPr>
-          <w:rFonts w:ascii="Source Sans Pro" w:hAnsi="Source Sans Pro"/>
-          <w:color w:val="666666"/>
-          <w:shd w:val="clear" w:color="auto" w:fill="FFFFFF"/>
-        </w:rPr>
-        <w:t xml:space="preserve"> o vista primaria llamada: </w:t>
-      </w:r>
-      <w:proofErr w:type="spellStart"/>
-      <w:r>
-        <w:rPr>
-          <w:rFonts w:ascii="Source Sans Pro" w:hAnsi="Source Sans Pro"/>
-          <w:color w:val="666666"/>
-          <w:shd w:val="clear" w:color="auto" w:fill="FFFFFF"/>
-        </w:rPr>
-        <w:t>base.html.twig</w:t>
-      </w:r>
-      <w:proofErr w:type="spellEnd"/>
-    </w:p>
-    <w:p>
-      <w:pPr>
-        <w:pStyle w:val="NormalWeb"/>
-        <w:numPr>
-          <w:ilvl w:val="0"/>
-          <w:numId w:val="14"/>
-        </w:numPr>
-        <w:shd w:val="clear" w:color="auto" w:fill="FFFFFF"/>
-        <w:spacing w:before="0" w:beforeAutospacing="0" w:after="0" w:afterAutospacing="0" w:line="390" w:lineRule="atLeast"/>
-        <w:textAlignment w:val="baseline"/>
-        <w:rPr>
-          <w:rFonts w:ascii="Source Sans Pro" w:hAnsi="Source Sans Pro"/>
-          <w:color w:val="666666"/>
-          <w:shd w:val="clear" w:color="auto" w:fill="FFFFFF"/>
-        </w:rPr>
-      </w:pPr>
-      <w:r>
-        <w:rPr>
-          <w:rFonts w:ascii="Source Sans Pro" w:hAnsi="Source Sans Pro"/>
-          <w:color w:val="666666"/>
-          <w:shd w:val="clear" w:color="auto" w:fill="FFFFFF"/>
-        </w:rPr>
-        <w:t xml:space="preserve">Debe contener 4 bloques.  Entender para que sirve estos bloques en TWIG.  Será </w:t>
-      </w:r>
-      <w:proofErr w:type="spellStart"/>
-      <w:r>
-        <w:rPr>
-          <w:rFonts w:ascii="Source Sans Pro" w:hAnsi="Source Sans Pro"/>
-          <w:color w:val="666666"/>
-          <w:shd w:val="clear" w:color="auto" w:fill="FFFFFF"/>
-        </w:rPr>
-        <w:t>mas</w:t>
-      </w:r>
-      <w:proofErr w:type="spellEnd"/>
-      <w:r>
-        <w:rPr>
-          <w:rFonts w:ascii="Source Sans Pro" w:hAnsi="Source Sans Pro"/>
-          <w:color w:val="666666"/>
-          <w:shd w:val="clear" w:color="auto" w:fill="FFFFFF"/>
-        </w:rPr>
-        <w:t xml:space="preserve"> fácil definirlos </w:t>
-      </w:r>
-    </w:p>
-    <w:p>
-      <w:pPr>
-        <w:pStyle w:val="NormalWeb"/>
-        <w:numPr>
-          <w:ilvl w:val="0"/>
-          <w:numId w:val="14"/>
-        </w:numPr>
-        <w:shd w:val="clear" w:color="auto" w:fill="FFFFFF"/>
-        <w:spacing w:before="0" w:beforeAutospacing="0" w:after="0" w:afterAutospacing="0" w:line="390" w:lineRule="atLeast"/>
-        <w:textAlignment w:val="baseline"/>
-        <w:rPr>
-          <w:rFonts w:ascii="Source Sans Pro" w:hAnsi="Source Sans Pro"/>
-          <w:color w:val="666666"/>
-          <w:shd w:val="clear" w:color="auto" w:fill="FFFFFF"/>
-        </w:rPr>
-      </w:pPr>
-      <w:proofErr w:type="spellStart"/>
-      <w:r>
-        <w:rPr>
-          <w:rFonts w:ascii="Source Sans Pro" w:hAnsi="Source Sans Pro"/>
-          <w:color w:val="666666"/>
-          <w:shd w:val="clear" w:color="auto" w:fill="FFFFFF"/>
-        </w:rPr>
-        <w:lastRenderedPageBreak/>
-        <w:t>Template</w:t>
-      </w:r>
-      <w:proofErr w:type="spellEnd"/>
-      <w:r>
-        <w:rPr>
-          <w:rFonts w:ascii="Source Sans Pro" w:hAnsi="Source Sans Pro"/>
-          <w:color w:val="666666"/>
-          <w:shd w:val="clear" w:color="auto" w:fill="FFFFFF"/>
-        </w:rPr>
-        <w:t xml:space="preserve"> home, será la renderización del script. Esta vista será heredad</w:t>
-      </w:r>
-      <w:r>
-        <w:rPr>
-          <w:rFonts w:ascii="Source Sans Pro" w:hAnsi="Source Sans Pro"/>
-          <w:color w:val="666666"/>
-          <w:shd w:val="clear" w:color="auto" w:fill="FFFFFF"/>
-        </w:rPr>
-        <w:t xml:space="preserve">a de </w:t>
-      </w:r>
-      <w:proofErr w:type="spellStart"/>
-      <w:r>
-        <w:rPr>
-          <w:rFonts w:ascii="Source Sans Pro" w:hAnsi="Source Sans Pro"/>
-          <w:color w:val="666666"/>
-          <w:shd w:val="clear" w:color="auto" w:fill="FFFFFF"/>
-        </w:rPr>
-        <w:t>base.html.twig</w:t>
-      </w:r>
-      <w:proofErr w:type="spellEnd"/>
-      <w:r>
-        <w:rPr>
-          <w:rFonts w:ascii="Source Sans Pro" w:hAnsi="Source Sans Pro"/>
-          <w:color w:val="666666"/>
-          <w:shd w:val="clear" w:color="auto" w:fill="FFFFFF"/>
-        </w:rPr>
-        <w:t xml:space="preserve"> (es como herencia entre vista)</w:t>
-      </w:r>
-    </w:p>
-    <w:p>
-      <w:pPr>
-        <w:pStyle w:val="NormalWeb"/>
-        <w:numPr>
-          <w:ilvl w:val="0"/>
-          <w:numId w:val="14"/>
-        </w:numPr>
-        <w:shd w:val="clear" w:color="auto" w:fill="FFFFFF"/>
-        <w:spacing w:before="0" w:beforeAutospacing="0" w:after="0" w:afterAutospacing="0" w:line="390" w:lineRule="atLeast"/>
-        <w:textAlignment w:val="baseline"/>
-        <w:rPr>
-          <w:rFonts w:ascii="Source Sans Pro" w:hAnsi="Source Sans Pro"/>
-          <w:color w:val="666666"/>
-          <w:shd w:val="clear" w:color="auto" w:fill="FFFFFF"/>
-        </w:rPr>
-      </w:pPr>
-      <w:r>
-        <w:rPr>
-          <w:rFonts w:ascii="Source Sans Pro" w:hAnsi="Source Sans Pro"/>
-          <w:color w:val="666666"/>
-          <w:shd w:val="clear" w:color="auto" w:fill="FFFFFF"/>
-        </w:rPr>
-        <w:t xml:space="preserve">Se Creara un formulario  de contacto que hago uso de una macro previamente definida que se encargara de renderizar los campos de texto input. Será parametrizable para indicar el tipo input ( </w:t>
-      </w:r>
-      <w:proofErr w:type="spellStart"/>
-      <w:r>
-        <w:rPr>
-          <w:rFonts w:ascii="Source Sans Pro" w:hAnsi="Source Sans Pro"/>
-          <w:color w:val="666666"/>
-          <w:shd w:val="clear" w:color="auto" w:fill="FFFFFF"/>
-        </w:rPr>
-        <w:t>text</w:t>
-      </w:r>
-      <w:proofErr w:type="spellEnd"/>
-      <w:r>
-        <w:rPr>
-          <w:rFonts w:ascii="Source Sans Pro" w:hAnsi="Source Sans Pro"/>
-          <w:color w:val="666666"/>
-          <w:shd w:val="clear" w:color="auto" w:fill="FFFFFF"/>
-        </w:rPr>
-        <w:t xml:space="preserve">, </w:t>
-      </w:r>
-      <w:proofErr w:type="spellStart"/>
-      <w:r>
-        <w:rPr>
-          <w:rFonts w:ascii="Source Sans Pro" w:hAnsi="Source Sans Pro"/>
-          <w:color w:val="666666"/>
-          <w:shd w:val="clear" w:color="auto" w:fill="FFFFFF"/>
-        </w:rPr>
-        <w:t>number</w:t>
-      </w:r>
-      <w:proofErr w:type="spellEnd"/>
-      <w:r>
-        <w:rPr>
-          <w:rFonts w:ascii="Source Sans Pro" w:hAnsi="Source Sans Pro"/>
-          <w:color w:val="666666"/>
-          <w:shd w:val="clear" w:color="auto" w:fill="FFFFFF"/>
-        </w:rPr>
-        <w:t xml:space="preserve">, email, </w:t>
-      </w:r>
-      <w:proofErr w:type="spellStart"/>
-      <w:r>
-        <w:rPr>
-          <w:rFonts w:ascii="Source Sans Pro" w:hAnsi="Source Sans Pro"/>
-          <w:color w:val="666666"/>
-          <w:shd w:val="clear" w:color="auto" w:fill="FFFFFF"/>
-        </w:rPr>
-        <w:t>password</w:t>
-      </w:r>
-      <w:proofErr w:type="spellEnd"/>
-      <w:r>
-        <w:rPr>
-          <w:rFonts w:ascii="Source Sans Pro" w:hAnsi="Source Sans Pro"/>
-          <w:color w:val="666666"/>
-          <w:shd w:val="clear" w:color="auto" w:fill="FFFFFF"/>
-        </w:rPr>
-        <w:t xml:space="preserve">, </w:t>
-      </w:r>
-      <w:proofErr w:type="spellStart"/>
-      <w:r>
-        <w:rPr>
-          <w:rFonts w:ascii="Source Sans Pro" w:hAnsi="Source Sans Pro"/>
-          <w:color w:val="666666"/>
-          <w:shd w:val="clear" w:color="auto" w:fill="FFFFFF"/>
-        </w:rPr>
-        <w:t>etc</w:t>
-      </w:r>
-      <w:proofErr w:type="spellEnd"/>
-      <w:r>
-        <w:rPr>
-          <w:rFonts w:ascii="Source Sans Pro" w:hAnsi="Source Sans Pro"/>
-          <w:color w:val="666666"/>
-          <w:shd w:val="clear" w:color="auto" w:fill="FFFFFF"/>
-        </w:rPr>
-        <w:t xml:space="preserve"> ).</w:t>
-      </w:r>
-    </w:p>
-    <w:p>
-      <w:pPr>
-        <w:pStyle w:val="NormalWeb"/>
-        <w:numPr>
-          <w:ilvl w:val="0"/>
-          <w:numId w:val="14"/>
-        </w:numPr>
-        <w:shd w:val="clear" w:color="auto" w:fill="FFFFFF"/>
-        <w:spacing w:before="0" w:beforeAutospacing="0" w:after="0" w:afterAutospacing="0" w:line="390" w:lineRule="atLeast"/>
-        <w:textAlignment w:val="baseline"/>
-        <w:rPr>
-          <w:rFonts w:ascii="Source Sans Pro" w:hAnsi="Source Sans Pro"/>
-          <w:color w:val="666666"/>
-          <w:shd w:val="clear" w:color="auto" w:fill="FFFFFF"/>
-        </w:rPr>
-      </w:pPr>
-      <w:r>
-        <w:rPr>
-          <w:rFonts w:ascii="Source Sans Pro" w:hAnsi="Source Sans Pro"/>
-          <w:color w:val="666666"/>
-          <w:shd w:val="clear" w:color="auto" w:fill="FFFFFF"/>
-        </w:rPr>
-        <w:t xml:space="preserve">Se debe iterar las noticias para mostrar el listado de la misma. </w:t>
-      </w:r>
-    </w:p>
-    <w:p>
-      <w:pPr>
-        <w:pStyle w:val="NormalWeb"/>
-        <w:numPr>
-          <w:ilvl w:val="0"/>
-          <w:numId w:val="14"/>
-        </w:numPr>
-        <w:shd w:val="clear" w:color="auto" w:fill="FFFFFF"/>
-        <w:spacing w:before="0" w:beforeAutospacing="0" w:after="0" w:afterAutospacing="0" w:line="390" w:lineRule="atLeast"/>
-        <w:textAlignment w:val="baseline"/>
-        <w:rPr>
-          <w:rFonts w:ascii="Source Sans Pro" w:hAnsi="Source Sans Pro"/>
-          <w:color w:val="666666"/>
-          <w:shd w:val="clear" w:color="auto" w:fill="FFFFFF"/>
-        </w:rPr>
-      </w:pPr>
-      <w:r>
-        <w:rPr>
-          <w:rFonts w:ascii="Source Sans Pro" w:hAnsi="Source Sans Pro"/>
-          <w:color w:val="666666"/>
-          <w:shd w:val="clear" w:color="auto" w:fill="FFFFFF"/>
-        </w:rPr>
-        <w:t>Es importante que hagas una sentencia de repetición responsable de mostrar una única noticia.</w:t>
-      </w:r>
-    </w:p>
-    <w:p>
-      <w:pPr>
-        <w:pStyle w:val="NormalWeb"/>
-        <w:numPr>
-          <w:ilvl w:val="0"/>
-          <w:numId w:val="14"/>
-        </w:numPr>
-        <w:shd w:val="clear" w:color="auto" w:fill="FFFFFF"/>
-        <w:spacing w:before="0" w:beforeAutospacing="0" w:after="0" w:afterAutospacing="0" w:line="390" w:lineRule="atLeast"/>
-        <w:textAlignment w:val="baseline"/>
-        <w:rPr>
-          <w:rFonts w:ascii="Source Sans Pro" w:hAnsi="Source Sans Pro"/>
-          <w:color w:val="666666"/>
-          <w:shd w:val="clear" w:color="auto" w:fill="FFFFFF"/>
-        </w:rPr>
-      </w:pPr>
-      <w:r>
-        <w:rPr>
-          <w:rFonts w:ascii="Source Sans Pro" w:hAnsi="Source Sans Pro"/>
-          <w:color w:val="666666"/>
-          <w:shd w:val="clear" w:color="auto" w:fill="FFFFFF"/>
-        </w:rPr>
-        <w:t xml:space="preserve">Comprobar si existen </w:t>
-      </w:r>
-      <w:proofErr w:type="spellStart"/>
-      <w:r>
-        <w:rPr>
-          <w:rFonts w:ascii="Source Sans Pro" w:hAnsi="Source Sans Pro"/>
-          <w:color w:val="666666"/>
-          <w:shd w:val="clear" w:color="auto" w:fill="FFFFFF"/>
-        </w:rPr>
-        <w:t>nioticias</w:t>
-      </w:r>
-      <w:proofErr w:type="spellEnd"/>
-      <w:r>
-        <w:rPr>
-          <w:rFonts w:ascii="Source Sans Pro" w:hAnsi="Source Sans Pro"/>
-          <w:color w:val="666666"/>
-          <w:shd w:val="clear" w:color="auto" w:fill="FFFFFF"/>
-        </w:rPr>
-        <w:t xml:space="preserve"> tanto como variable o como numero.</w:t>
-      </w:r>
-    </w:p>
-    <w:p>
-      <w:pPr>
-        <w:pStyle w:val="NormalWeb"/>
-        <w:numPr>
-          <w:ilvl w:val="0"/>
-          <w:numId w:val="14"/>
-        </w:numPr>
-        <w:shd w:val="clear" w:color="auto" w:fill="FFFFFF"/>
-        <w:spacing w:before="0" w:beforeAutospacing="0" w:after="0" w:afterAutospacing="0" w:line="390" w:lineRule="atLeast"/>
-        <w:textAlignment w:val="baseline"/>
-        <w:rPr>
-          <w:rFonts w:ascii="Source Sans Pro" w:hAnsi="Source Sans Pro"/>
-          <w:color w:val="666666"/>
-          <w:shd w:val="clear" w:color="auto" w:fill="FFFFFF"/>
-        </w:rPr>
-      </w:pPr>
-      <w:r>
-        <w:rPr>
-          <w:rFonts w:ascii="Source Sans Pro" w:hAnsi="Source Sans Pro"/>
-          <w:color w:val="666666"/>
-          <w:shd w:val="clear" w:color="auto" w:fill="FFFFFF"/>
-        </w:rPr>
-        <w:t>La vista debe tener otro comportamiento en caso que no existan noticias</w:t>
-      </w:r>
-    </w:p>
-    <w:p>
-      <w:pPr>
-        <w:pStyle w:val="NormalWeb"/>
-        <w:shd w:val="clear" w:color="auto" w:fill="FFFFFF"/>
-        <w:spacing w:before="0" w:beforeAutospacing="0" w:after="0" w:afterAutospacing="0" w:line="390" w:lineRule="atLeast"/>
-        <w:textAlignment w:val="baseline"/>
-        <w:rPr>
-          <w:rFonts w:ascii="Source Sans Pro" w:hAnsi="Source Sans Pro"/>
-          <w:color w:val="666666"/>
-          <w:shd w:val="clear" w:color="auto" w:fill="FFFFFF"/>
-        </w:rPr>
-      </w:pPr>
-    </w:p>
-    <w:p>
-      <w:pPr>
-        <w:pStyle w:val="NormalWeb"/>
-        <w:shd w:val="clear" w:color="auto" w:fill="FFFFFF"/>
-        <w:spacing w:before="0" w:beforeAutospacing="0" w:after="0" w:afterAutospacing="0" w:line="390" w:lineRule="atLeast"/>
-        <w:textAlignment w:val="baseline"/>
-        <w:rPr>
-          <w:rFonts w:ascii="Source Sans Pro" w:hAnsi="Source Sans Pro"/>
-          <w:color w:val="0070C0"/>
-          <w:sz w:val="28"/>
-          <w:szCs w:val="28"/>
-          <w:shd w:val="clear" w:color="auto" w:fill="FFFFFF"/>
-        </w:rPr>
-      </w:pPr>
-      <w:proofErr w:type="spellStart"/>
-      <w:r>
-        <w:rPr>
-          <w:rFonts w:ascii="Source Sans Pro" w:hAnsi="Source Sans Pro"/>
-          <w:color w:val="0070C0"/>
-          <w:sz w:val="28"/>
-          <w:szCs w:val="28"/>
-          <w:shd w:val="clear" w:color="auto" w:fill="FFFFFF"/>
-        </w:rPr>
-        <w:t>Ejecutador</w:t>
-      </w:r>
-      <w:proofErr w:type="spellEnd"/>
-      <w:r>
-        <w:rPr>
-          <w:rFonts w:ascii="Source Sans Pro" w:hAnsi="Source Sans Pro"/>
-          <w:color w:val="0070C0"/>
-          <w:sz w:val="28"/>
-          <w:szCs w:val="28"/>
-          <w:shd w:val="clear" w:color="auto" w:fill="FFFFFF"/>
-        </w:rPr>
-        <w:t xml:space="preserve"> el método Render </w:t>
-      </w:r>
-    </w:p>
-    <w:p>
-      <w:pPr>
-        <w:pStyle w:val="NormalWeb"/>
-        <w:shd w:val="clear" w:color="auto" w:fill="FFFFFF"/>
-        <w:spacing w:before="0" w:beforeAutospacing="0" w:after="0" w:afterAutospacing="0" w:line="390" w:lineRule="atLeast"/>
-        <w:textAlignment w:val="baseline"/>
-        <w:rPr>
-          <w:rFonts w:ascii="Source Sans Pro" w:hAnsi="Source Sans Pro"/>
-          <w:color w:val="666666"/>
-          <w:shd w:val="clear" w:color="auto" w:fill="FFFFFF"/>
-        </w:rPr>
-      </w:pPr>
-      <w:r>
-        <w:rPr>
-          <w:rFonts w:ascii="Source Sans Pro" w:hAnsi="Source Sans Pro"/>
-          <w:color w:val="666666"/>
-          <w:shd w:val="clear" w:color="auto" w:fill="FFFFFF"/>
-        </w:rPr>
-        <w:t>Este método se encargar de obtener el resultado de la vista HTML</w:t>
-      </w:r>
-    </w:p>
-    <w:p>
-      <w:pPr>
-        <w:pStyle w:val="NormalWeb"/>
-        <w:shd w:val="clear" w:color="auto" w:fill="FFFFFF"/>
-        <w:spacing w:before="0" w:beforeAutospacing="0" w:after="0" w:afterAutospacing="0" w:line="390" w:lineRule="atLeast"/>
-        <w:textAlignment w:val="baseline"/>
-        <w:rPr>
-          <w:rFonts w:ascii="Source Sans Pro" w:hAnsi="Source Sans Pro"/>
-          <w:color w:val="666666"/>
-          <w:shd w:val="clear" w:color="auto" w:fill="FFFFFF"/>
-        </w:rPr>
-      </w:pPr>
-      <w:r>
-        <w:rPr>
-          <w:rFonts w:ascii="Source Sans Pro" w:hAnsi="Source Sans Pro"/>
-          <w:color w:val="666666"/>
-          <w:shd w:val="clear" w:color="auto" w:fill="FFFFFF"/>
-        </w:rPr>
-        <w:t>La vista es capaz de renderizar las noticias es necesario que estas sean un parámetro del método render.</w:t>
-      </w:r>
-    </w:p>
-    <w:p>
-      <w:pPr>
-        <w:pStyle w:val="NormalWeb"/>
-        <w:shd w:val="clear" w:color="auto" w:fill="FFFFFF"/>
-        <w:spacing w:before="0" w:beforeAutospacing="0" w:after="0" w:afterAutospacing="0" w:line="390" w:lineRule="atLeast"/>
-        <w:textAlignment w:val="baseline"/>
-        <w:rPr>
-          <w:rFonts w:ascii="Century Gothic" w:hAnsi="Century Gothic"/>
-        </w:rPr>
-      </w:pPr>
-    </w:p>
-    <w:p>
-      <w:pPr>
-        <w:pStyle w:val="NormalWeb"/>
-        <w:shd w:val="clear" w:color="auto" w:fill="FFFFFF"/>
-        <w:spacing w:before="0" w:beforeAutospacing="0" w:after="0" w:afterAutospacing="0" w:line="390" w:lineRule="atLeast"/>
-        <w:textAlignment w:val="baseline"/>
-        <w:rPr>
-          <w:rFonts w:ascii="Century Gothic" w:hAnsi="Century Gothic"/>
           <w:color w:val="4472C4" w:themeColor="accent1"/>
           <w:sz w:val="32"/>
           <w:szCs w:val="32"/>
           <w:u w:val="single"/>
         </w:rPr>
       </w:pPr>
+      <w:bookmarkStart w:id="1" w:name="_GoBack"/>
+      <w:bookmarkEnd w:id="1"/>
       <w:r>
         <w:rPr>
           <w:rFonts w:ascii="Century Gothic" w:hAnsi="Century Gothic"/>
@@ -2553,6 +2037,7 @@
                 <w:color w:val="FFFFFF"/>
                 <w:lang w:eastAsia="es-ES"/>
               </w:rPr>
+              <w:lastRenderedPageBreak/>
               <w:t>Tarea</w:t>
             </w:r>
           </w:p>
@@ -3434,7 +2919,6 @@
                 <w:lang w:eastAsia="es-ES"/>
               </w:rPr>
             </w:pPr>
-            <w:proofErr w:type="spellStart"/>
             <w:r>
               <w:rPr>
                 <w:rFonts w:ascii="Century Gothic" w:eastAsia="Times New Roman" w:hAnsi="Century Gothic" w:cs="Times New Roman"/>
@@ -3443,7 +2927,6 @@
               </w:rPr>
               <w:t>Composer</w:t>
             </w:r>
-            <w:proofErr w:type="spellEnd"/>
           </w:p>
         </w:tc>
         <w:tc>
@@ -3598,35 +3081,14 @@
                 <w:lang w:eastAsia="es-ES"/>
               </w:rPr>
             </w:pPr>
-            <w:proofErr w:type="spellStart"/>
             <w:r>
               <w:rPr>
                 <w:rFonts w:ascii="Century Gothic" w:eastAsia="Times New Roman" w:hAnsi="Century Gothic" w:cs="Times New Roman"/>
                 <w:color w:val="0D0D0D"/>
                 <w:lang w:eastAsia="es-ES"/>
               </w:rPr>
-              <w:lastRenderedPageBreak/>
-              <w:t>Installar</w:t>
+              <w:t>Installar Composer</w:t>
             </w:r>
-            <w:proofErr w:type="spellEnd"/>
-            <w:r>
-              <w:rPr>
-                <w:rFonts w:ascii="Century Gothic" w:eastAsia="Times New Roman" w:hAnsi="Century Gothic" w:cs="Times New Roman"/>
-                <w:color w:val="0D0D0D"/>
-                <w:lang w:eastAsia="es-ES"/>
-              </w:rPr>
-              <w:t xml:space="preserve"> </w:t>
-            </w:r>
-            <w:proofErr w:type="spellStart"/>
-            <w:r>
-              <w:rPr>
-                <w:rFonts w:ascii="Century Gothic" w:eastAsia="Times New Roman" w:hAnsi="Century Gothic" w:cs="Times New Roman"/>
-                <w:color w:val="0D0D0D"/>
-                <w:lang w:eastAsia="es-ES"/>
-              </w:rPr>
-              <w:t>Composer</w:t>
-            </w:r>
-            <w:proofErr w:type="spellEnd"/>
           </w:p>
         </w:tc>
         <w:tc>
@@ -3771,25 +3233,7 @@
                 <w:color w:val="0D0D0D"/>
                 <w:lang w:eastAsia="es-ES"/>
               </w:rPr>
-              <w:t xml:space="preserve">Estructura </w:t>
-            </w:r>
-            <w:proofErr w:type="spellStart"/>
-            <w:r>
-              <w:rPr>
-                <w:rFonts w:ascii="Century Gothic" w:eastAsia="Times New Roman" w:hAnsi="Century Gothic" w:cs="Times New Roman"/>
-                <w:color w:val="0D0D0D"/>
-                <w:lang w:eastAsia="es-ES"/>
-              </w:rPr>
-              <w:t>Index.php</w:t>
-            </w:r>
-            <w:proofErr w:type="spellEnd"/>
-            <w:r>
-              <w:rPr>
-                <w:rFonts w:ascii="Century Gothic" w:eastAsia="Times New Roman" w:hAnsi="Century Gothic" w:cs="Times New Roman"/>
-                <w:color w:val="0D0D0D"/>
-                <w:lang w:eastAsia="es-ES"/>
-              </w:rPr>
-              <w:t xml:space="preserve"> principal</w:t>
+              <w:t>Estructura Index.php principal</w:t>
             </w:r>
           </w:p>
         </w:tc>
@@ -3921,23 +3365,13 @@
                 <w:lang w:eastAsia="es-ES"/>
               </w:rPr>
             </w:pPr>
-            <w:proofErr w:type="spellStart"/>
             <w:r>
               <w:rPr>
                 <w:rFonts w:ascii="Century Gothic" w:eastAsia="Times New Roman" w:hAnsi="Century Gothic" w:cs="Times New Roman"/>
                 <w:color w:val="0D0D0D"/>
                 <w:lang w:eastAsia="es-ES"/>
               </w:rPr>
-              <w:t>Importacion</w:t>
-            </w:r>
-            <w:proofErr w:type="spellEnd"/>
-            <w:r>
-              <w:rPr>
-                <w:rFonts w:ascii="Century Gothic" w:eastAsia="Times New Roman" w:hAnsi="Century Gothic" w:cs="Times New Roman"/>
-                <w:color w:val="0D0D0D"/>
-                <w:lang w:eastAsia="es-ES"/>
-              </w:rPr>
-              <w:t xml:space="preserve"> Librería necesarias</w:t>
+              <w:t>Importacion Librería necesarias</w:t>
             </w:r>
           </w:p>
         </w:tc>
@@ -4093,15 +3527,13 @@
                 <w:lang w:eastAsia="es-ES"/>
               </w:rPr>
             </w:pPr>
-            <w:proofErr w:type="spellStart"/>
             <w:r>
               <w:rPr>
-                <w:rFonts w:ascii="Source Sans Pro" w:hAnsi="Source Sans Pro"/>
+                <w:rFonts w:ascii="Century Gothic" w:hAnsi="Century Gothic"/>
                 <w:shd w:val="clear" w:color="auto" w:fill="FFFFFF"/>
               </w:rPr>
               <w:t>base.html.twig</w:t>
             </w:r>
-            <w:proofErr w:type="spellEnd"/>
           </w:p>
         </w:tc>
         <w:tc>
@@ -4247,21 +3679,12 @@
               </w:rPr>
               <w:t xml:space="preserve">Bloques </w:t>
             </w:r>
-            <w:proofErr w:type="spellStart"/>
             <w:r>
               <w:rPr>
-                <w:rFonts w:ascii="Source Sans Pro" w:hAnsi="Source Sans Pro"/>
+                <w:rFonts w:ascii="Century Gothic" w:hAnsi="Century Gothic"/>
                 <w:shd w:val="clear" w:color="auto" w:fill="FFFFFF"/>
               </w:rPr>
-              <w:t>Template</w:t>
-            </w:r>
-            <w:proofErr w:type="spellEnd"/>
-            <w:r>
-              <w:rPr>
-                <w:rFonts w:ascii="Source Sans Pro" w:hAnsi="Source Sans Pro"/>
-                <w:shd w:val="clear" w:color="auto" w:fill="FFFFFF"/>
-              </w:rPr>
-              <w:t xml:space="preserve"> home</w:t>
+              <w:t>Template home</w:t>
             </w:r>
           </w:p>
         </w:tc>
@@ -4401,7 +3824,7 @@
             </w:pPr>
             <w:r>
               <w:rPr>
-                <w:rFonts w:ascii="Source Sans Pro" w:hAnsi="Source Sans Pro"/>
+                <w:rFonts w:ascii="Century Gothic" w:hAnsi="Century Gothic"/>
                 <w:shd w:val="clear" w:color="auto" w:fill="FFFFFF"/>
               </w:rPr>
               <w:t>Bloques formulario de contacto</w:t>
@@ -4540,7 +3963,7 @@
             </w:pPr>
             <w:r>
               <w:rPr>
-                <w:rFonts w:ascii="Source Sans Pro" w:hAnsi="Source Sans Pro"/>
+                <w:rFonts w:ascii="Century Gothic" w:hAnsi="Century Gothic"/>
                 <w:shd w:val="clear" w:color="auto" w:fill="FFFFFF"/>
               </w:rPr>
               <w:t>Bloques iterar las noticias</w:t>
@@ -4680,7 +4103,7 @@
             </w:pPr>
             <w:r>
               <w:rPr>
-                <w:rFonts w:ascii="Source Sans Pro" w:hAnsi="Source Sans Pro"/>
+                <w:rFonts w:ascii="Century Gothic" w:hAnsi="Century Gothic"/>
                 <w:shd w:val="clear" w:color="auto" w:fill="FFFFFF"/>
               </w:rPr>
               <w:t>Comprobar que existen noticias</w:t>
@@ -4965,23 +4388,13 @@
                 <w:lang w:eastAsia="es-ES"/>
               </w:rPr>
             </w:pPr>
-            <w:proofErr w:type="spellStart"/>
             <w:r>
               <w:rPr>
                 <w:rFonts w:ascii="Century Gothic" w:eastAsia="Times New Roman" w:hAnsi="Century Gothic" w:cs="Times New Roman"/>
                 <w:color w:val="0D0D0D"/>
                 <w:lang w:eastAsia="es-ES"/>
               </w:rPr>
-              <w:t>Testing</w:t>
-            </w:r>
-            <w:proofErr w:type="spellEnd"/>
-            <w:r>
-              <w:rPr>
-                <w:rFonts w:ascii="Century Gothic" w:eastAsia="Times New Roman" w:hAnsi="Century Gothic" w:cs="Times New Roman"/>
-                <w:color w:val="0D0D0D"/>
-                <w:lang w:eastAsia="es-ES"/>
-              </w:rPr>
-              <w:t xml:space="preserve"> / Corrección Errores</w:t>
+              <w:t>Testing / Corrección Errores</w:t>
             </w:r>
           </w:p>
         </w:tc>
@@ -5245,7 +4658,13 @@
           <w:rFonts w:ascii="Century Gothic" w:hAnsi="Century Gothic"/>
           <w:bdr w:val="none" w:sz="0" w:space="0" w:color="auto" w:frame="1"/>
         </w:rPr>
-        <w:t>PHP</w:t>
+        <w:t>PHP </w:t>
+      </w:r>
+      <w:r>
+        <w:rPr>
+          <w:rFonts w:ascii="Century Gothic" w:hAnsi="Century Gothic"/>
+        </w:rPr>
+        <w:t>y </w:t>
       </w:r>
       <w:r>
         <w:rPr>
@@ -5253,24 +4672,8 @@
           <w:rFonts w:ascii="Century Gothic" w:hAnsi="Century Gothic"/>
           <w:bdr w:val="none" w:sz="0" w:space="0" w:color="auto" w:frame="1"/>
         </w:rPr>
-        <w:t> </w:t>
-      </w:r>
-      <w:r>
-        <w:rPr>
-          <w:rFonts w:ascii="Century Gothic" w:hAnsi="Century Gothic"/>
-        </w:rPr>
-        <w:t>y </w:t>
-      </w:r>
-      <w:proofErr w:type="spellStart"/>
-      <w:r>
-        <w:rPr>
-          <w:rStyle w:val="Textoennegrita"/>
-          <w:rFonts w:ascii="Century Gothic" w:hAnsi="Century Gothic"/>
-          <w:bdr w:val="none" w:sz="0" w:space="0" w:color="auto" w:frame="1"/>
-        </w:rPr>
         <w:t>WampServer</w:t>
       </w:r>
-      <w:proofErr w:type="spellEnd"/>
     </w:p>
     <w:p>
       <w:pPr>
@@ -5296,7 +4699,6 @@
         </w:rPr>
         <w:t xml:space="preserve">Utilizamos </w:t>
       </w:r>
-      <w:proofErr w:type="spellStart"/>
       <w:r>
         <w:rPr>
           <w:rStyle w:val="Textoennegrita"/>
@@ -5305,7 +4707,6 @@
         </w:rPr>
         <w:t>Composer</w:t>
       </w:r>
-      <w:proofErr w:type="spellEnd"/>
       <w:r>
         <w:rPr>
           <w:rStyle w:val="Textoennegrita"/>
@@ -5324,20 +4725,8 @@
           <w:bCs w:val="0"/>
           <w:bdr w:val="none" w:sz="0" w:space="0" w:color="auto" w:frame="1"/>
         </w:rPr>
-        <w:t xml:space="preserve">para instalar </w:t>
-      </w:r>
-      <w:proofErr w:type="spellStart"/>
-      <w:r>
-        <w:rPr>
-          <w:rStyle w:val="Textoennegrita"/>
-          <w:rFonts w:ascii="Century Gothic" w:hAnsi="Century Gothic"/>
-          <w:b w:val="0"/>
-          <w:bCs w:val="0"/>
-          <w:bdr w:val="none" w:sz="0" w:space="0" w:color="auto" w:frame="1"/>
-        </w:rPr>
-        <w:t>Twig</w:t>
-      </w:r>
-      <w:proofErr w:type="spellEnd"/>
+        <w:t>para instalar Twig</w:t>
+      </w:r>
     </w:p>
     <w:p>
       <w:pPr>
@@ -5357,6 +4746,7 @@
         <w:rPr>
           <w:rFonts w:ascii="Century Gothic" w:hAnsi="Century Gothic"/>
         </w:rPr>
+        <w:lastRenderedPageBreak/>
         <w:t>Deberás usar </w:t>
       </w:r>
       <w:r>
@@ -5365,43 +4755,19 @@
         </w:rPr>
         <w:t xml:space="preserve">en nuestro Script </w:t>
       </w:r>
-      <w:proofErr w:type="spellStart"/>
       <w:r>
         <w:rPr>
           <w:rStyle w:val="Textoennegrita"/>
           <w:rFonts w:ascii="Century Gothic" w:hAnsi="Century Gothic"/>
           <w:bdr w:val="none" w:sz="0" w:space="0" w:color="auto" w:frame="1"/>
         </w:rPr>
-        <w:t>Twig</w:t>
-      </w:r>
-      <w:proofErr w:type="spellEnd"/>
-      <w:r>
-        <w:rPr>
-          <w:rStyle w:val="Textoennegrita"/>
-          <w:rFonts w:ascii="Century Gothic" w:hAnsi="Century Gothic"/>
-          <w:bdr w:val="none" w:sz="0" w:space="0" w:color="auto" w:frame="1"/>
-        </w:rPr>
-        <w:t xml:space="preserve"> </w:t>
-      </w:r>
-      <w:r>
-        <w:rPr>
-          <w:rStyle w:val="Textoennegrita"/>
-          <w:rFonts w:ascii="Century Gothic" w:hAnsi="Century Gothic"/>
-          <w:bdr w:val="none" w:sz="0" w:space="0" w:color="auto" w:frame="1"/>
-        </w:rPr>
-        <w:t> </w:t>
-      </w:r>
-      <w:r>
-        <w:rPr>
-          <w:rFonts w:ascii="Century Gothic" w:hAnsi="Century Gothic"/>
-        </w:rPr>
-        <w:t xml:space="preserve">para </w:t>
-      </w:r>
-      <w:r>
-        <w:rPr>
-          <w:rFonts w:ascii="Century Gothic" w:hAnsi="Century Gothic"/>
-        </w:rPr>
-        <w:t>importar los componentes necesario</w:t>
+        <w:t>Twig  </w:t>
+      </w:r>
+      <w:r>
+        <w:rPr>
+          <w:rFonts w:ascii="Century Gothic" w:hAnsi="Century Gothic"/>
+        </w:rPr>
+        <w:t>para importar los componentes necesario</w:t>
       </w:r>
     </w:p>
     <w:p>
@@ -5485,16 +4851,8 @@
         <w:rPr>
           <w:rFonts w:ascii="Century Gothic" w:hAnsi="Century Gothic"/>
         </w:rPr>
-        <w:t xml:space="preserve">Usa el estilo de código </w:t>
-      </w:r>
-      <w:proofErr w:type="spellStart"/>
-      <w:r>
-        <w:rPr>
-          <w:rFonts w:ascii="Century Gothic" w:hAnsi="Century Gothic"/>
-        </w:rPr>
-        <w:t>camelCase</w:t>
-      </w:r>
-      <w:proofErr w:type="spellEnd"/>
+        <w:t>Usa el estilo de código camelCase</w:t>
+      </w:r>
     </w:p>
     <w:p>
       <w:pPr>
@@ -5514,21 +4872,7 @@
         <w:rPr>
           <w:rFonts w:ascii="Century Gothic" w:hAnsi="Century Gothic"/>
         </w:rPr>
-        <w:t xml:space="preserve">Es recomendado dividir las tareas en varias subtareas para que de esta forma puedas asociar cada paso en particular de la construcción con un </w:t>
-      </w:r>
-      <w:proofErr w:type="spellStart"/>
-      <w:r>
-        <w:rPr>
-          <w:rFonts w:ascii="Century Gothic" w:hAnsi="Century Gothic"/>
-        </w:rPr>
-        <w:t>commit</w:t>
-      </w:r>
-      <w:proofErr w:type="spellEnd"/>
-      <w:r>
-        <w:rPr>
-          <w:rFonts w:ascii="Century Gothic" w:hAnsi="Century Gothic"/>
-        </w:rPr>
-        <w:t xml:space="preserve"> específico</w:t>
+        <w:t>Es recomendado dividir las tareas en varias subtareas para que de esta forma puedas asociar cada paso en particular de la construcción con un commit específico</w:t>
       </w:r>
     </w:p>
     <w:p>
@@ -5570,22 +4914,7 @@
         <w:rPr>
           <w:rFonts w:ascii="Century Gothic" w:hAnsi="Century Gothic"/>
         </w:rPr>
-        <w:lastRenderedPageBreak/>
-        <w:t xml:space="preserve">Debes intentar en la medida de lo posible que los </w:t>
-      </w:r>
-      <w:proofErr w:type="spellStart"/>
-      <w:r>
-        <w:rPr>
-          <w:rFonts w:ascii="Century Gothic" w:hAnsi="Century Gothic"/>
-        </w:rPr>
-        <w:t>commits</w:t>
-      </w:r>
-      <w:proofErr w:type="spellEnd"/>
-      <w:r>
-        <w:rPr>
-          <w:rFonts w:ascii="Century Gothic" w:hAnsi="Century Gothic"/>
-        </w:rPr>
-        <w:t xml:space="preserve"> y las tareas planificadas sean lo mismo</w:t>
+        <w:t>Debes intentar en la medida de lo posible que los commits y las tareas planificadas sean lo mismo</w:t>
       </w:r>
     </w:p>
     <w:p>
@@ -5715,6 +5044,7 @@
           <w:szCs w:val="32"/>
           <w:lang w:bidi="es-ES"/>
         </w:rPr>
+        <w:lastRenderedPageBreak/>
         <w:drawing>
           <wp:inline distT="0" distB="0" distL="0" distR="0" wp14:anchorId="0F280BF1" wp14:editId="40A403CE">
             <wp:extent cx="5514975" cy="5327374"/>
@@ -5853,18 +5183,7 @@
           <w:szCs w:val="24"/>
           <w:lang w:val="es"/>
         </w:rPr>
-        <w:t xml:space="preserve">proyecto, hay algunas condiciones que, si se cumplen </w:t>
-      </w:r>
-      <w:r>
-        <w:rPr>
-          <w:rFonts w:ascii="Century Gothic" w:hAnsi="Century Gothic"/>
-          <w:color w:val="353744"/>
-          <w:sz w:val="24"/>
-          <w:szCs w:val="24"/>
-          <w:lang w:val="es"/>
-        </w:rPr>
-        <w:lastRenderedPageBreak/>
-        <w:t>adecuadamente, añaden una sensación de calidad y robustez al propio proyecto. Estas condiciones son:</w:t>
+        <w:t>proyecto, hay algunas condiciones que, si se cumplen adecuadamente, añaden una sensación de calidad y robustez al propio proyecto. Estas condiciones son:</w:t>
       </w:r>
     </w:p>
     <w:p>
@@ -5884,7 +5203,6 @@
           <w:lang w:eastAsia="es-ES"/>
         </w:rPr>
       </w:pPr>
-      <w:proofErr w:type="spellStart"/>
       <w:r>
         <w:rPr>
           <w:rFonts w:ascii="Century Gothic" w:eastAsia="Times New Roman" w:hAnsi="Century Gothic" w:cs="Arial"/>
@@ -5893,40 +5211,7 @@
           <w:szCs w:val="24"/>
           <w:lang w:eastAsia="es-ES"/>
         </w:rPr>
-        <w:t>Wampserver</w:t>
-      </w:r>
-      <w:proofErr w:type="spellEnd"/>
-      <w:r>
-        <w:rPr>
-          <w:rFonts w:ascii="Century Gothic" w:eastAsia="Times New Roman" w:hAnsi="Century Gothic" w:cs="Arial"/>
-          <w:color w:val="353744"/>
-          <w:sz w:val="24"/>
-          <w:szCs w:val="24"/>
-          <w:lang w:eastAsia="es-ES"/>
-        </w:rPr>
-        <w:t xml:space="preserve"> utilizamos </w:t>
-      </w:r>
-      <w:proofErr w:type="spellStart"/>
-      <w:r>
-        <w:rPr>
-          <w:rFonts w:ascii="Century Gothic" w:eastAsia="Times New Roman" w:hAnsi="Century Gothic" w:cs="Arial"/>
-          <w:color w:val="353744"/>
-          <w:sz w:val="24"/>
-          <w:szCs w:val="24"/>
-          <w:lang w:eastAsia="es-ES"/>
-        </w:rPr>
-        <w:t>index.php</w:t>
-      </w:r>
-      <w:proofErr w:type="spellEnd"/>
-      <w:r>
-        <w:rPr>
-          <w:rFonts w:ascii="Century Gothic" w:eastAsia="Times New Roman" w:hAnsi="Century Gothic" w:cs="Arial"/>
-          <w:color w:val="353744"/>
-          <w:sz w:val="24"/>
-          <w:szCs w:val="24"/>
-          <w:lang w:eastAsia="es-ES"/>
-        </w:rPr>
-        <w:t xml:space="preserve"> </w:t>
+        <w:t xml:space="preserve">Wampserver utilizamos index.php </w:t>
       </w:r>
     </w:p>
     <w:p>
@@ -5946,7 +5231,6 @@
           <w:lang w:eastAsia="es-ES"/>
         </w:rPr>
       </w:pPr>
-      <w:proofErr w:type="spellStart"/>
       <w:r>
         <w:rPr>
           <w:rFonts w:ascii="Century Gothic" w:eastAsia="Times New Roman" w:hAnsi="Century Gothic" w:cs="Arial"/>
@@ -5955,31 +5239,8 @@
           <w:szCs w:val="24"/>
           <w:lang w:eastAsia="es-ES"/>
         </w:rPr>
-        <w:t>Instalacion</w:t>
-      </w:r>
-      <w:proofErr w:type="spellEnd"/>
-      <w:r>
-        <w:rPr>
-          <w:rFonts w:ascii="Century Gothic" w:eastAsia="Times New Roman" w:hAnsi="Century Gothic" w:cs="Arial"/>
-          <w:color w:val="353744"/>
-          <w:sz w:val="24"/>
-          <w:szCs w:val="24"/>
-          <w:lang w:eastAsia="es-ES"/>
-        </w:rPr>
-        <w:t xml:space="preserve"> de </w:t>
-      </w:r>
-      <w:proofErr w:type="spellStart"/>
-      <w:r>
-        <w:rPr>
-          <w:rFonts w:ascii="Century Gothic" w:eastAsia="Times New Roman" w:hAnsi="Century Gothic" w:cs="Arial"/>
-          <w:color w:val="353744"/>
-          <w:sz w:val="24"/>
-          <w:szCs w:val="24"/>
-          <w:lang w:eastAsia="es-ES"/>
-        </w:rPr>
-        <w:t>Composer</w:t>
-      </w:r>
-      <w:proofErr w:type="spellEnd"/>
+        <w:t>Instalacion de Composer</w:t>
+      </w:r>
     </w:p>
     <w:p>
       <w:pPr>
@@ -6008,7 +5269,6 @@
         </w:rPr>
         <w:t xml:space="preserve">El código </w:t>
       </w:r>
-      <w:proofErr w:type="spellStart"/>
       <w:r>
         <w:rPr>
           <w:rFonts w:ascii="Century Gothic" w:hAnsi="Century Gothic"/>
@@ -6019,7 +5279,6 @@
         </w:rPr>
         <w:t>twig</w:t>
       </w:r>
-      <w:proofErr w:type="spellEnd"/>
       <w:r>
         <w:rPr>
           <w:rFonts w:ascii="Century Gothic" w:hAnsi="Century Gothic"/>
@@ -6028,20 +5287,8 @@
           <w:szCs w:val="24"/>
           <w:lang w:val="es"/>
         </w:rPr>
-        <w:t xml:space="preserve"> utilizamos Visual Studio </w:t>
-      </w:r>
-      <w:proofErr w:type="spellStart"/>
-      <w:r>
-        <w:rPr>
-          <w:rFonts w:ascii="Century Gothic" w:hAnsi="Century Gothic"/>
-          <w:color w:val="353744"/>
-          <w:sz w:val="24"/>
-          <w:szCs w:val="24"/>
-          <w:lang w:val="es"/>
-        </w:rPr>
-        <w:t>Code</w:t>
-      </w:r>
-      <w:proofErr w:type="spellEnd"/>
+        <w:t xml:space="preserve"> utilizamos Visual Studio Code</w:t>
+      </w:r>
     </w:p>
     <w:p>
       <w:pPr>
@@ -6070,7 +5317,6 @@
         </w:rPr>
         <w:t xml:space="preserve">El código </w:t>
       </w:r>
-      <w:proofErr w:type="spellStart"/>
       <w:r>
         <w:rPr>
           <w:rFonts w:ascii="Century Gothic" w:hAnsi="Century Gothic"/>
@@ -6081,7 +5327,6 @@
         </w:rPr>
         <w:t>twig</w:t>
       </w:r>
-      <w:proofErr w:type="spellEnd"/>
       <w:r>
         <w:rPr>
           <w:rFonts w:ascii="Century Gothic" w:hAnsi="Century Gothic"/>
@@ -6240,6 +5485,7 @@
           <w:szCs w:val="24"/>
           <w:lang w:val="es"/>
         </w:rPr>
+        <w:lastRenderedPageBreak/>
         <w:t>Firefox en una de sus últimas versiones.</w:t>
       </w:r>
     </w:p>
@@ -6429,27 +5675,7 @@
           <w:szCs w:val="24"/>
           <w:lang w:eastAsia="es-ES"/>
         </w:rPr>
-        <w:t xml:space="preserve">Hacemos </w:t>
-      </w:r>
-      <w:proofErr w:type="spellStart"/>
-      <w:r>
-        <w:rPr>
-          <w:rFonts w:ascii="Century Gothic" w:eastAsia="Times New Roman" w:hAnsi="Century Gothic" w:cs="Times New Roman"/>
-          <w:sz w:val="24"/>
-          <w:szCs w:val="24"/>
-          <w:lang w:eastAsia="es-ES"/>
-        </w:rPr>
-        <w:t>commits</w:t>
-      </w:r>
-      <w:proofErr w:type="spellEnd"/>
-      <w:r>
-        <w:rPr>
-          <w:rFonts w:ascii="Century Gothic" w:eastAsia="Times New Roman" w:hAnsi="Century Gothic" w:cs="Times New Roman"/>
-          <w:sz w:val="24"/>
-          <w:szCs w:val="24"/>
-          <w:lang w:eastAsia="es-ES"/>
-        </w:rPr>
-        <w:t xml:space="preserve"> de la estructura de la página principal. </w:t>
+        <w:t xml:space="preserve">Hacemos commits de la estructura de la página principal. </w:t>
       </w:r>
     </w:p>
     <w:p>
@@ -6778,47 +6004,7 @@
           <w:szCs w:val="24"/>
           <w:lang w:eastAsia="es-ES"/>
         </w:rPr>
-        <w:t xml:space="preserve">rama “master”, a través del </w:t>
-      </w:r>
-      <w:proofErr w:type="spellStart"/>
-      <w:r>
-        <w:rPr>
-          <w:rFonts w:ascii="Century Gothic" w:eastAsia="Times New Roman" w:hAnsi="Century Gothic" w:cs="Times New Roman"/>
-          <w:sz w:val="24"/>
-          <w:szCs w:val="24"/>
-          <w:lang w:eastAsia="es-ES"/>
-        </w:rPr>
-        <w:t>Workflow</w:t>
-      </w:r>
-      <w:proofErr w:type="spellEnd"/>
-      <w:r>
-        <w:rPr>
-          <w:rFonts w:ascii="Century Gothic" w:eastAsia="Times New Roman" w:hAnsi="Century Gothic" w:cs="Times New Roman"/>
-          <w:sz w:val="24"/>
-          <w:szCs w:val="24"/>
-          <w:lang w:eastAsia="es-ES"/>
-        </w:rPr>
-        <w:t xml:space="preserve"> “</w:t>
-      </w:r>
-      <w:proofErr w:type="spellStart"/>
-      <w:r>
-        <w:rPr>
-          <w:rFonts w:ascii="Century Gothic" w:eastAsia="Times New Roman" w:hAnsi="Century Gothic" w:cs="Times New Roman"/>
-          <w:sz w:val="24"/>
-          <w:szCs w:val="24"/>
-          <w:lang w:eastAsia="es-ES"/>
-        </w:rPr>
-        <w:t>Gitflow</w:t>
-      </w:r>
-      <w:proofErr w:type="spellEnd"/>
-      <w:r>
-        <w:rPr>
-          <w:rFonts w:ascii="Century Gothic" w:eastAsia="Times New Roman" w:hAnsi="Century Gothic" w:cs="Times New Roman"/>
-          <w:sz w:val="24"/>
-          <w:szCs w:val="24"/>
-          <w:lang w:eastAsia="es-ES"/>
-        </w:rPr>
-        <w:t xml:space="preserve">”. </w:t>
+        <w:t xml:space="preserve">rama “master”, a través del Workflow “Gitflow”. </w:t>
       </w:r>
     </w:p>
     <w:p>
@@ -6935,7 +6121,6 @@
           <w:u w:val="single"/>
         </w:rPr>
       </w:pPr>
-      <w:proofErr w:type="spellStart"/>
       <w:r>
         <w:rPr>
           <w:rFonts w:ascii="Century Gothic" w:hAnsi="Century Gothic"/>
@@ -6944,18 +6129,7 @@
           <w:szCs w:val="28"/>
           <w:u w:val="single"/>
         </w:rPr>
-        <w:t>Herramiento</w:t>
-      </w:r>
-      <w:proofErr w:type="spellEnd"/>
-      <w:r>
-        <w:rPr>
-          <w:rFonts w:ascii="Century Gothic" w:hAnsi="Century Gothic"/>
-          <w:color w:val="0070C0"/>
-          <w:sz w:val="28"/>
-          <w:szCs w:val="28"/>
-          <w:u w:val="single"/>
-        </w:rPr>
-        <w:t xml:space="preserve"> del proyecto</w:t>
+        <w:t>Herramiento del proyecto</w:t>
       </w:r>
     </w:p>
     <w:p>
@@ -6973,6 +6147,7 @@
           <w:color w:val="353744"/>
           <w:lang w:val="es"/>
         </w:rPr>
+        <w:lastRenderedPageBreak/>
         <w:t>Se utilizaron diferentes herramientas en el desarrollo del proyecto. Son los siguientes:</w:t>
       </w:r>
     </w:p>
@@ -6993,7 +6168,6 @@
           <w:color w:val="353744"/>
         </w:rPr>
       </w:pPr>
-      <w:proofErr w:type="spellStart"/>
       <w:r>
         <w:rPr>
           <w:rFonts w:ascii="Century Gothic" w:hAnsi="Century Gothic"/>
@@ -7004,20 +6178,7 @@
           <w:color w:val="353744"/>
           <w:lang w:val="es"/>
         </w:rPr>
-        <w:t>git</w:t>
-      </w:r>
-      <w:proofErr w:type="spellEnd"/>
-      <w:r>
-        <w:rPr>
-          <w:rFonts w:ascii="Century Gothic" w:hAnsi="Century Gothic"/>
-          <w:b/>
-          <w:bCs/>
-          <w:i/>
-          <w:iCs/>
-          <w:color w:val="353744"/>
-          <w:lang w:val="es"/>
-        </w:rPr>
-        <w:t>: un potente sistema de control de</w:t>
+        <w:t>git: un potente sistema de control de</w:t>
       </w:r>
       <w:r>
         <w:rPr>
@@ -7062,33 +6223,7 @@
           <w:color w:val="353744"/>
           <w:lang w:val="es"/>
         </w:rPr>
-        <w:t xml:space="preserve">Visual Studio </w:t>
-      </w:r>
-      <w:proofErr w:type="spellStart"/>
-      <w:r>
-        <w:rPr>
-          <w:rFonts w:ascii="Century Gothic" w:hAnsi="Century Gothic"/>
-          <w:b/>
-          <w:bCs/>
-          <w:i/>
-          <w:iCs/>
-          <w:color w:val="353744"/>
-          <w:lang w:val="es"/>
-        </w:rPr>
-        <w:t>Code</w:t>
-      </w:r>
-      <w:proofErr w:type="spellEnd"/>
-      <w:r>
-        <w:rPr>
-          <w:rFonts w:ascii="Century Gothic" w:hAnsi="Century Gothic"/>
-          <w:b/>
-          <w:bCs/>
-          <w:i/>
-          <w:iCs/>
-          <w:color w:val="353744"/>
-          <w:lang w:val="es"/>
-        </w:rPr>
-        <w:t>: un editor de</w:t>
+        <w:t>Visual Studio Code: un editor de</w:t>
       </w:r>
       <w:r>
         <w:rPr>
@@ -7116,7 +6251,6 @@
           <w:color w:val="353744"/>
         </w:rPr>
       </w:pPr>
-      <w:proofErr w:type="spellStart"/>
       <w:r>
         <w:rPr>
           <w:rFonts w:ascii="Century Gothic" w:hAnsi="Century Gothic"/>
@@ -7127,20 +6261,7 @@
           <w:color w:val="353744"/>
           <w:lang w:val="es"/>
         </w:rPr>
-        <w:t>Wamps</w:t>
-      </w:r>
-      <w:proofErr w:type="spellEnd"/>
-      <w:r>
-        <w:rPr>
-          <w:rFonts w:ascii="Century Gothic" w:hAnsi="Century Gothic"/>
-          <w:b/>
-          <w:bCs/>
-          <w:i/>
-          <w:iCs/>
-          <w:color w:val="353744"/>
-          <w:lang w:val="es"/>
-        </w:rPr>
-        <w:t xml:space="preserve"> Server</w:t>
+        <w:t>Wamps Server</w:t>
       </w:r>
       <w:r>
         <w:rPr>
@@ -7184,7 +6305,6 @@
           <w:color w:val="353744"/>
         </w:rPr>
       </w:pPr>
-      <w:proofErr w:type="spellStart"/>
       <w:r>
         <w:rPr>
           <w:rFonts w:ascii="Century Gothic" w:hAnsi="Century Gothic"/>
@@ -7195,20 +6315,7 @@
           <w:color w:val="353744"/>
           <w:lang w:val="es"/>
         </w:rPr>
-        <w:t>Composer</w:t>
-      </w:r>
-      <w:proofErr w:type="spellEnd"/>
-      <w:r>
-        <w:rPr>
-          <w:rFonts w:ascii="Century Gothic" w:hAnsi="Century Gothic"/>
-          <w:b/>
-          <w:bCs/>
-          <w:i/>
-          <w:iCs/>
-          <w:color w:val="353744"/>
-          <w:lang w:val="es"/>
-        </w:rPr>
-        <w:t xml:space="preserve"> para hacer las peticiones de las librería</w:t>
+        <w:t>Composer para hacer las peticiones de las librería</w:t>
       </w:r>
     </w:p>
     <w:p>
@@ -7228,7 +6335,6 @@
           <w:color w:val="353744"/>
         </w:rPr>
       </w:pPr>
-      <w:proofErr w:type="spellStart"/>
       <w:r>
         <w:rPr>
           <w:rFonts w:ascii="Century Gothic" w:hAnsi="Century Gothic"/>
@@ -7239,20 +6345,7 @@
           <w:color w:val="353744"/>
           <w:lang w:val="es"/>
         </w:rPr>
-        <w:t>Instalacion</w:t>
-      </w:r>
-      <w:proofErr w:type="spellEnd"/>
-      <w:r>
-        <w:rPr>
-          <w:rFonts w:ascii="Century Gothic" w:hAnsi="Century Gothic"/>
-          <w:b/>
-          <w:bCs/>
-          <w:i/>
-          <w:iCs/>
-          <w:color w:val="353744"/>
-          <w:lang w:val="es"/>
-        </w:rPr>
-        <w:t xml:space="preserve"> de TWIG y dependencias necesaria</w:t>
+        <w:t>Instalacion de TWIG y dependencias necesaria</w:t>
       </w:r>
     </w:p>
     <w:p>
@@ -7573,9 +6666,8 @@
           <w:szCs w:val="24"/>
           <w:lang w:val="es"/>
         </w:rPr>
-        <w:t xml:space="preserve">Utilizaremos un </w:t>
-      </w:r>
-      <w:proofErr w:type="spellStart"/>
+        <w:t xml:space="preserve">Utilizaremos un template </w:t>
+      </w:r>
       <w:r>
         <w:rPr>
           <w:rFonts w:ascii="Century Gothic" w:hAnsi="Century Gothic"/>
@@ -7584,9 +6676,8 @@
           <w:szCs w:val="24"/>
           <w:lang w:val="es"/>
         </w:rPr>
-        <w:t>template</w:t>
-      </w:r>
-      <w:proofErr w:type="spellEnd"/>
+        <w:t xml:space="preserve">base.html.twig </w:t>
+      </w:r>
       <w:r>
         <w:rPr>
           <w:rFonts w:ascii="Century Gothic" w:hAnsi="Century Gothic"/>
@@ -7595,9 +6686,8 @@
           <w:szCs w:val="24"/>
           <w:lang w:val="es"/>
         </w:rPr>
-        <w:t xml:space="preserve"> </w:t>
-      </w:r>
-      <w:proofErr w:type="spellStart"/>
+        <w:t xml:space="preserve">que las instalaremos con </w:t>
+      </w:r>
       <w:r>
         <w:rPr>
           <w:rFonts w:ascii="Century Gothic" w:hAnsi="Century Gothic"/>
@@ -7606,41 +6696,8 @@
           <w:szCs w:val="24"/>
           <w:lang w:val="es"/>
         </w:rPr>
-        <w:t>base.html.twig</w:t>
-      </w:r>
-      <w:proofErr w:type="spellEnd"/>
-      <w:r>
-        <w:rPr>
-          <w:rFonts w:ascii="Century Gothic" w:hAnsi="Century Gothic"/>
-          <w:color w:val="353744"/>
-          <w:sz w:val="24"/>
-          <w:szCs w:val="24"/>
-          <w:lang w:val="es"/>
-        </w:rPr>
-        <w:t xml:space="preserve"> </w:t>
-      </w:r>
-      <w:r>
-        <w:rPr>
-          <w:rFonts w:ascii="Century Gothic" w:hAnsi="Century Gothic"/>
-          <w:color w:val="353744"/>
-          <w:sz w:val="24"/>
-          <w:szCs w:val="24"/>
-          <w:lang w:val="es"/>
-        </w:rPr>
-        <w:t xml:space="preserve">que las instalaremos con </w:t>
-      </w:r>
-      <w:proofErr w:type="spellStart"/>
-      <w:r>
-        <w:rPr>
-          <w:rFonts w:ascii="Century Gothic" w:hAnsi="Century Gothic"/>
-          <w:color w:val="353744"/>
-          <w:sz w:val="24"/>
-          <w:szCs w:val="24"/>
-          <w:lang w:val="es"/>
-        </w:rPr>
         <w:t>composer</w:t>
       </w:r>
-      <w:proofErr w:type="spellEnd"/>
     </w:p>
     <w:p>
       <w:pPr>
@@ -7665,20 +6722,8 @@
           <w:szCs w:val="24"/>
           <w:lang w:val="es"/>
         </w:rPr>
-        <w:t xml:space="preserve">Plugin </w:t>
-      </w:r>
-      <w:proofErr w:type="spellStart"/>
-      <w:r>
-        <w:rPr>
-          <w:rFonts w:ascii="Century Gothic" w:hAnsi="Century Gothic"/>
-          <w:color w:val="353744"/>
-          <w:sz w:val="24"/>
-          <w:szCs w:val="24"/>
-          <w:lang w:val="es"/>
-        </w:rPr>
-        <w:t>Twing</w:t>
-      </w:r>
-      <w:proofErr w:type="spellEnd"/>
+        <w:t>Plugin Twing</w:t>
+      </w:r>
     </w:p>
     <w:p>
       <w:pPr>
@@ -7735,6 +6780,7 @@
       </w:pPr>
       <w:r>
         <w:rPr>
+          <w:rFonts w:ascii="Century Gothic" w:hAnsi="Century Gothic"/>
           <w:noProof/>
         </w:rPr>
         <w:lastRenderedPageBreak/>
@@ -7839,41 +6885,13 @@
           <w:szCs w:val="24"/>
         </w:rPr>
       </w:pPr>
-      <w:proofErr w:type="spellStart"/>
-      <w:r>
-        <w:rPr>
-          <w:rFonts w:ascii="Century Gothic" w:hAnsi="Century Gothic"/>
-          <w:sz w:val="24"/>
-          <w:szCs w:val="24"/>
-        </w:rPr>
-        <w:t>Instalaccion</w:t>
-      </w:r>
-      <w:proofErr w:type="spellEnd"/>
-      <w:r>
-        <w:rPr>
-          <w:rFonts w:ascii="Century Gothic" w:hAnsi="Century Gothic"/>
-          <w:sz w:val="24"/>
-          <w:szCs w:val="24"/>
-        </w:rPr>
-        <w:t xml:space="preserve"> de </w:t>
-      </w:r>
-      <w:proofErr w:type="spellStart"/>
-      <w:r>
-        <w:rPr>
-          <w:rFonts w:ascii="Century Gothic" w:hAnsi="Century Gothic"/>
-          <w:sz w:val="24"/>
-          <w:szCs w:val="24"/>
-        </w:rPr>
-        <w:t>Composer</w:t>
-      </w:r>
-      <w:proofErr w:type="spellEnd"/>
-      <w:r>
-        <w:rPr>
-          <w:rFonts w:ascii="Century Gothic" w:hAnsi="Century Gothic"/>
-          <w:sz w:val="24"/>
-          <w:szCs w:val="24"/>
-        </w:rPr>
-        <w:t xml:space="preserve"> </w:t>
+      <w:r>
+        <w:rPr>
+          <w:rFonts w:ascii="Century Gothic" w:hAnsi="Century Gothic"/>
+          <w:sz w:val="24"/>
+          <w:szCs w:val="24"/>
+        </w:rPr>
+        <w:t xml:space="preserve">Instalaccion de Composer </w:t>
       </w:r>
     </w:p>
     <w:p>
@@ -7889,41 +6907,13 @@
           <w:szCs w:val="24"/>
         </w:rPr>
       </w:pPr>
-      <w:proofErr w:type="spellStart"/>
-      <w:r>
-        <w:rPr>
-          <w:rFonts w:ascii="Century Gothic" w:hAnsi="Century Gothic"/>
-          <w:sz w:val="24"/>
-          <w:szCs w:val="24"/>
-        </w:rPr>
-        <w:t>Renderizacion</w:t>
-      </w:r>
-      <w:proofErr w:type="spellEnd"/>
-      <w:r>
-        <w:rPr>
-          <w:rFonts w:ascii="Century Gothic" w:hAnsi="Century Gothic"/>
-          <w:sz w:val="24"/>
-          <w:szCs w:val="24"/>
-        </w:rPr>
-        <w:t xml:space="preserve"> con </w:t>
-      </w:r>
-      <w:proofErr w:type="spellStart"/>
-      <w:r>
-        <w:rPr>
-          <w:rFonts w:ascii="Century Gothic" w:hAnsi="Century Gothic"/>
-          <w:sz w:val="24"/>
-          <w:szCs w:val="24"/>
-        </w:rPr>
-        <w:t>twig</w:t>
-      </w:r>
-      <w:proofErr w:type="spellEnd"/>
-      <w:r>
-        <w:rPr>
-          <w:rFonts w:ascii="Century Gothic" w:hAnsi="Century Gothic"/>
-          <w:sz w:val="24"/>
-          <w:szCs w:val="24"/>
-        </w:rPr>
-        <w:t xml:space="preserve"> </w:t>
+      <w:r>
+        <w:rPr>
+          <w:rFonts w:ascii="Century Gothic" w:hAnsi="Century Gothic"/>
+          <w:sz w:val="24"/>
+          <w:szCs w:val="24"/>
+        </w:rPr>
+        <w:t xml:space="preserve">Renderizacion con twig </w:t>
       </w:r>
     </w:p>
     <w:p>
@@ -7945,18 +6935,8 @@
           <w:sz w:val="24"/>
           <w:szCs w:val="24"/>
         </w:rPr>
-        <w:t xml:space="preserve">Plantillas que se utilizan con </w:t>
-      </w:r>
-      <w:proofErr w:type="spellStart"/>
-      <w:r>
-        <w:rPr>
-          <w:rFonts w:ascii="Century Gothic" w:hAnsi="Century Gothic"/>
-          <w:sz w:val="24"/>
-          <w:szCs w:val="24"/>
-        </w:rPr>
-        <w:t>twig</w:t>
-      </w:r>
-      <w:proofErr w:type="spellEnd"/>
+        <w:t>Plantillas que se utilizan con twig</w:t>
+      </w:r>
     </w:p>
     <w:sectPr>
       <w:pgSz w:w="11906" w:h="16838"/>
@@ -8041,7 +7021,7 @@
         <v:path o:extrusionok="f" gradientshapeok="t" o:connecttype="rect"/>
         <o:lock v:ext="edit" aspectratio="t"/>
       </v:shapetype>
-      <v:shape id="_x0000_i1055" type="#_x0000_t75" style="width:11.2pt;height:11.2pt" o:bullet="t">
+      <v:shape id="_x0000_i1065" type="#_x0000_t75" style="width:11.2pt;height:11.2pt" o:bullet="t">
         <v:imagedata r:id="rId1" o:title="mso83A"/>
       </v:shape>
     </w:pict>
@@ -9141,6 +8121,155 @@
     </w:lvl>
   </w:abstractNum>
   <w:abstractNum w:abstractNumId="9" w15:restartNumberingAfterBreak="0">
+    <w:nsid w:val="3CB06673"/>
+    <w:multiLevelType w:val="multilevel"/>
+    <w:tmpl w:val="50565C80"/>
+    <w:lvl w:ilvl="0">
+      <w:start w:val="1"/>
+      <w:numFmt w:val="bullet"/>
+      <w:lvlText w:val="o"/>
+      <w:lvlJc w:val="left"/>
+      <w:pPr>
+        <w:tabs>
+          <w:tab w:val="num" w:pos="720"/>
+        </w:tabs>
+        <w:ind w:left="720" w:hanging="360"/>
+      </w:pPr>
+      <w:rPr>
+        <w:rFonts w:ascii="Courier New" w:hAnsi="Courier New" w:hint="default"/>
+        <w:sz w:val="20"/>
+      </w:rPr>
+    </w:lvl>
+    <w:lvl w:ilvl="1">
+      <w:start w:val="1"/>
+      <w:numFmt w:val="bullet"/>
+      <w:lvlText w:val="o"/>
+      <w:lvlJc w:val="left"/>
+      <w:pPr>
+        <w:tabs>
+          <w:tab w:val="num" w:pos="1440"/>
+        </w:tabs>
+        <w:ind w:left="1440" w:hanging="360"/>
+      </w:pPr>
+      <w:rPr>
+        <w:rFonts w:ascii="Courier New" w:hAnsi="Courier New" w:hint="default"/>
+        <w:sz w:val="20"/>
+      </w:rPr>
+    </w:lvl>
+    <w:lvl w:ilvl="2" w:tentative="1">
+      <w:start w:val="1"/>
+      <w:numFmt w:val="bullet"/>
+      <w:lvlText w:val="o"/>
+      <w:lvlJc w:val="left"/>
+      <w:pPr>
+        <w:tabs>
+          <w:tab w:val="num" w:pos="2160"/>
+        </w:tabs>
+        <w:ind w:left="2160" w:hanging="360"/>
+      </w:pPr>
+      <w:rPr>
+        <w:rFonts w:ascii="Courier New" w:hAnsi="Courier New" w:hint="default"/>
+        <w:sz w:val="20"/>
+      </w:rPr>
+    </w:lvl>
+    <w:lvl w:ilvl="3" w:tentative="1">
+      <w:start w:val="1"/>
+      <w:numFmt w:val="bullet"/>
+      <w:lvlText w:val="o"/>
+      <w:lvlJc w:val="left"/>
+      <w:pPr>
+        <w:tabs>
+          <w:tab w:val="num" w:pos="2880"/>
+        </w:tabs>
+        <w:ind w:left="2880" w:hanging="360"/>
+      </w:pPr>
+      <w:rPr>
+        <w:rFonts w:ascii="Courier New" w:hAnsi="Courier New" w:hint="default"/>
+        <w:sz w:val="20"/>
+      </w:rPr>
+    </w:lvl>
+    <w:lvl w:ilvl="4" w:tentative="1">
+      <w:start w:val="1"/>
+      <w:numFmt w:val="bullet"/>
+      <w:lvlText w:val="o"/>
+      <w:lvlJc w:val="left"/>
+      <w:pPr>
+        <w:tabs>
+          <w:tab w:val="num" w:pos="3600"/>
+        </w:tabs>
+        <w:ind w:left="3600" w:hanging="360"/>
+      </w:pPr>
+      <w:rPr>
+        <w:rFonts w:ascii="Courier New" w:hAnsi="Courier New" w:hint="default"/>
+        <w:sz w:val="20"/>
+      </w:rPr>
+    </w:lvl>
+    <w:lvl w:ilvl="5" w:tentative="1">
+      <w:start w:val="1"/>
+      <w:numFmt w:val="bullet"/>
+      <w:lvlText w:val="o"/>
+      <w:lvlJc w:val="left"/>
+      <w:pPr>
+        <w:tabs>
+          <w:tab w:val="num" w:pos="4320"/>
+        </w:tabs>
+        <w:ind w:left="4320" w:hanging="360"/>
+      </w:pPr>
+      <w:rPr>
+        <w:rFonts w:ascii="Courier New" w:hAnsi="Courier New" w:hint="default"/>
+        <w:sz w:val="20"/>
+      </w:rPr>
+    </w:lvl>
+    <w:lvl w:ilvl="6" w:tentative="1">
+      <w:start w:val="1"/>
+      <w:numFmt w:val="bullet"/>
+      <w:lvlText w:val="o"/>
+      <w:lvlJc w:val="left"/>
+      <w:pPr>
+        <w:tabs>
+          <w:tab w:val="num" w:pos="5040"/>
+        </w:tabs>
+        <w:ind w:left="5040" w:hanging="360"/>
+      </w:pPr>
+      <w:rPr>
+        <w:rFonts w:ascii="Courier New" w:hAnsi="Courier New" w:hint="default"/>
+        <w:sz w:val="20"/>
+      </w:rPr>
+    </w:lvl>
+    <w:lvl w:ilvl="7" w:tentative="1">
+      <w:start w:val="1"/>
+      <w:numFmt w:val="bullet"/>
+      <w:lvlText w:val="o"/>
+      <w:lvlJc w:val="left"/>
+      <w:pPr>
+        <w:tabs>
+          <w:tab w:val="num" w:pos="5760"/>
+        </w:tabs>
+        <w:ind w:left="5760" w:hanging="360"/>
+      </w:pPr>
+      <w:rPr>
+        <w:rFonts w:ascii="Courier New" w:hAnsi="Courier New" w:hint="default"/>
+        <w:sz w:val="20"/>
+      </w:rPr>
+    </w:lvl>
+    <w:lvl w:ilvl="8" w:tentative="1">
+      <w:start w:val="1"/>
+      <w:numFmt w:val="bullet"/>
+      <w:lvlText w:val="o"/>
+      <w:lvlJc w:val="left"/>
+      <w:pPr>
+        <w:tabs>
+          <w:tab w:val="num" w:pos="6480"/>
+        </w:tabs>
+        <w:ind w:left="6480" w:hanging="360"/>
+      </w:pPr>
+      <w:rPr>
+        <w:rFonts w:ascii="Courier New" w:hAnsi="Courier New" w:hint="default"/>
+        <w:sz w:val="20"/>
+      </w:rPr>
+    </w:lvl>
+  </w:abstractNum>
+  <w:abstractNum w:abstractNumId="10" w15:restartNumberingAfterBreak="0">
     <w:nsid w:val="3CB77011"/>
     <w:multiLevelType w:val="hybridMultilevel"/>
     <w:tmpl w:val="E11C8B90"/>
@@ -9254,7 +8383,7 @@
       </w:rPr>
     </w:lvl>
   </w:abstractNum>
-  <w:abstractNum w:abstractNumId="10" w15:restartNumberingAfterBreak="0">
+  <w:abstractNum w:abstractNumId="11" w15:restartNumberingAfterBreak="0">
     <w:nsid w:val="3F1374C2"/>
     <w:multiLevelType w:val="multilevel"/>
     <w:tmpl w:val="88883E08"/>
@@ -9370,7 +8499,7 @@
       </w:pPr>
     </w:lvl>
   </w:abstractNum>
-  <w:abstractNum w:abstractNumId="11" w15:restartNumberingAfterBreak="0">
+  <w:abstractNum w:abstractNumId="12" w15:restartNumberingAfterBreak="0">
     <w:nsid w:val="465143FA"/>
     <w:multiLevelType w:val="multilevel"/>
     <w:tmpl w:val="04326C8A"/>
@@ -9483,7 +8612,7 @@
       </w:pPr>
     </w:lvl>
   </w:abstractNum>
-  <w:abstractNum w:abstractNumId="12" w15:restartNumberingAfterBreak="0">
+  <w:abstractNum w:abstractNumId="13" w15:restartNumberingAfterBreak="0">
     <w:nsid w:val="4ACB0201"/>
     <w:multiLevelType w:val="multilevel"/>
     <w:tmpl w:val="1AD6E656"/>
@@ -9632,7 +8761,7 @@
       </w:rPr>
     </w:lvl>
   </w:abstractNum>
-  <w:abstractNum w:abstractNumId="13" w15:restartNumberingAfterBreak="0">
+  <w:abstractNum w:abstractNumId="14" w15:restartNumberingAfterBreak="0">
     <w:nsid w:val="5292742D"/>
     <w:multiLevelType w:val="multilevel"/>
     <w:tmpl w:val="61FA19CA"/>
@@ -9781,7 +8910,7 @@
       </w:rPr>
     </w:lvl>
   </w:abstractNum>
-  <w:abstractNum w:abstractNumId="14" w15:restartNumberingAfterBreak="0">
+  <w:abstractNum w:abstractNumId="15" w15:restartNumberingAfterBreak="0">
     <w:nsid w:val="56251AB0"/>
     <w:multiLevelType w:val="hybridMultilevel"/>
     <w:tmpl w:val="24D45986"/>
@@ -9894,7 +9023,7 @@
       </w:rPr>
     </w:lvl>
   </w:abstractNum>
-  <w:abstractNum w:abstractNumId="15" w15:restartNumberingAfterBreak="0">
+  <w:abstractNum w:abstractNumId="16" w15:restartNumberingAfterBreak="0">
     <w:nsid w:val="6260554F"/>
     <w:multiLevelType w:val="multilevel"/>
     <w:tmpl w:val="638C61D0"/>
@@ -10007,7 +9136,7 @@
       </w:pPr>
     </w:lvl>
   </w:abstractNum>
-  <w:abstractNum w:abstractNumId="16" w15:restartNumberingAfterBreak="0">
+  <w:abstractNum w:abstractNumId="17" w15:restartNumberingAfterBreak="0">
     <w:nsid w:val="72920ED5"/>
     <w:multiLevelType w:val="multilevel"/>
     <w:tmpl w:val="88883E08"/>
@@ -10123,7 +9252,7 @@
       </w:pPr>
     </w:lvl>
   </w:abstractNum>
-  <w:abstractNum w:abstractNumId="17" w15:restartNumberingAfterBreak="0">
+  <w:abstractNum w:abstractNumId="18" w15:restartNumberingAfterBreak="0">
     <w:nsid w:val="77070DA1"/>
     <w:multiLevelType w:val="multilevel"/>
     <w:tmpl w:val="3036D866"/>
@@ -10272,7 +9401,7 @@
       </w:rPr>
     </w:lvl>
   </w:abstractNum>
-  <w:abstractNum w:abstractNumId="18" w15:restartNumberingAfterBreak="0">
+  <w:abstractNum w:abstractNumId="19" w15:restartNumberingAfterBreak="0">
     <w:nsid w:val="772215C2"/>
     <w:multiLevelType w:val="multilevel"/>
     <w:tmpl w:val="D2D0F872"/>
@@ -10392,7 +9521,7 @@
     <w:abstractNumId w:val="1"/>
   </w:num>
   <w:num w:numId="3">
-    <w:abstractNumId w:val="18"/>
+    <w:abstractNumId w:val="19"/>
   </w:num>
   <w:num w:numId="4">
     <w:abstractNumId w:val="6"/>
@@ -10401,16 +9530,16 @@
     <w:abstractNumId w:val="5"/>
   </w:num>
   <w:num w:numId="6">
-    <w:abstractNumId w:val="9"/>
+    <w:abstractNumId w:val="10"/>
   </w:num>
   <w:num w:numId="7">
     <w:abstractNumId w:val="7"/>
   </w:num>
   <w:num w:numId="8">
-    <w:abstractNumId w:val="14"/>
+    <w:abstractNumId w:val="15"/>
   </w:num>
   <w:num w:numId="9">
-    <w:abstractNumId w:val="15"/>
+    <w:abstractNumId w:val="16"/>
   </w:num>
   <w:num w:numId="10">
     <w:abstractNumId w:val="8"/>
@@ -10419,28 +9548,31 @@
     <w:abstractNumId w:val="2"/>
   </w:num>
   <w:num w:numId="12">
-    <w:abstractNumId w:val="17"/>
+    <w:abstractNumId w:val="18"/>
   </w:num>
   <w:num w:numId="13">
-    <w:abstractNumId w:val="12"/>
+    <w:abstractNumId w:val="13"/>
   </w:num>
   <w:num w:numId="14">
     <w:abstractNumId w:val="3"/>
   </w:num>
   <w:num w:numId="15">
-    <w:abstractNumId w:val="13"/>
+    <w:abstractNumId w:val="14"/>
   </w:num>
   <w:num w:numId="16">
+    <w:abstractNumId w:val="12"/>
+  </w:num>
+  <w:num w:numId="17">
     <w:abstractNumId w:val="11"/>
   </w:num>
-  <w:num w:numId="17">
-    <w:abstractNumId w:val="10"/>
-  </w:num>
   <w:num w:numId="18">
-    <w:abstractNumId w:val="16"/>
+    <w:abstractNumId w:val="17"/>
   </w:num>
   <w:num w:numId="19">
     <w:abstractNumId w:val="4"/>
+  </w:num>
+  <w:num w:numId="20">
+    <w:abstractNumId w:val="9"/>
   </w:num>
   <w:numIdMacAtCleanup w:val="14"/>
 </w:numbering>

</xml_diff>